<commit_message>
some changes in frontend data 31-03-2025/3
</commit_message>
<xml_diff>
--- a/Linkdin content.docx
+++ b/Linkdin content.docx
@@ -1,29 +1,22 @@
 
 <file path=word/document.xml><?xml version="1.0" encoding="utf-8"?>
-<w:document xmlns:wpc="http://schemas.microsoft.com/office/word/2010/wordprocessingCanvas" xmlns:cx="http://schemas.microsoft.com/office/drawing/2014/chartex" xmlns:cx1="http://schemas.microsoft.com/office/drawing/2015/9/8/chartex" xmlns:cx2="http://schemas.microsoft.com/office/drawing/2015/10/21/chartex" xmlns:cx3="http://schemas.microsoft.com/office/drawing/2016/5/9/chartex" xmlns:cx4="http://schemas.microsoft.com/office/drawing/2016/5/10/chartex" xmlns:cx5="http://schemas.microsoft.com/office/drawing/2016/5/11/chartex" xmlns:cx6="http://schemas.microsoft.com/office/drawing/2016/5/12/chartex" xmlns:cx7="http://schemas.microsoft.com/office/drawing/2016/5/13/chartex" xmlns:cx8="http://schemas.microsoft.com/office/drawing/2016/5/14/chartex" xmlns:mc="http://schemas.openxmlformats.org/markup-compatibility/2006" xmlns:aink="http://schemas.microsoft.com/office/drawing/2016/ink" xmlns:am3d="http://schemas.microsoft.com/office/drawing/2017/model3d" xmlns:o="urn:schemas-microsoft-com:office:office" xmlns:oel="http://schemas.microsoft.com/office/2019/extlst" xmlns:r="http://schemas.openxmlformats.org/officeDocument/2006/relationships" xmlns:m="http://schemas.openxmlformats.org/officeDocument/2006/math" xmlns:v="urn:schemas-microsoft-com:vml" xmlns:wp14="http://schemas.microsoft.com/office/word/2010/wordprocessingDrawing" xmlns:wp="http://schemas.openxmlformats.org/drawingml/2006/wordprocessingDrawing" xmlns:w10="urn:schemas-microsoft-com:office:word" xmlns:w="http://schemas.openxmlformats.org/wordprocessingml/2006/main" xmlns:w14="http://schemas.microsoft.com/office/word/2010/wordml" xmlns:w15="http://schemas.microsoft.com/office/word/2012/wordml" xmlns:w16cex="http://schemas.microsoft.com/office/word/2018/wordml/cex" xmlns:w16cid="http://schemas.microsoft.com/office/word/2016/wordml/cid" xmlns:w16="http://schemas.microsoft.com/office/word/2018/wordml" xmlns:w16du="http://schemas.microsoft.com/office/word/2023/wordml/word16du" xmlns:w16sdtdh="http://schemas.microsoft.com/office/word/2020/wordml/sdtdatahash" xmlns:w16sdtfl="http://schemas.microsoft.com/office/word/2024/wordml/sdtformatlock" xmlns:w16se="http://schemas.microsoft.com/office/word/2015/wordml/symex" xmlns:wpg="http://schemas.microsoft.com/office/word/2010/wordprocessingGroup" xmlns:wpi="http://schemas.microsoft.com/office/word/2010/wordprocessingInk" xmlns:wne="http://schemas.microsoft.com/office/word/2006/wordml" xmlns:wps="http://schemas.microsoft.com/office/word/2010/wordprocessingShape" mc:Ignorable="w14 w15 w16se w16cid w16 w16cex w16sdtdh w16sdtfl w16du wp14">
+<w:document xmlns:wpc="http://schemas.microsoft.com/office/word/2010/wordprocessingCanvas" xmlns:mc="http://schemas.openxmlformats.org/markup-compatibility/2006" xmlns:o="urn:schemas-microsoft-com:office:office" xmlns:r="http://schemas.openxmlformats.org/officeDocument/2006/relationships" xmlns:m="http://schemas.openxmlformats.org/officeDocument/2006/math" xmlns:v="urn:schemas-microsoft-com:vml" xmlns:wp14="http://schemas.microsoft.com/office/word/2010/wordprocessingDrawing" xmlns:wp="http://schemas.openxmlformats.org/drawingml/2006/wordprocessingDrawing" xmlns:w10="urn:schemas-microsoft-com:office:word" xmlns:w="http://schemas.openxmlformats.org/wordprocessingml/2006/main" xmlns:w14="http://schemas.microsoft.com/office/word/2010/wordml" xmlns:w15="http://schemas.microsoft.com/office/word/2012/wordml" xmlns:wpg="http://schemas.microsoft.com/office/word/2010/wordprocessingGroup" xmlns:wpi="http://schemas.microsoft.com/office/word/2010/wordprocessingInk" xmlns:wne="http://schemas.microsoft.com/office/word/2006/wordml" xmlns:wps="http://schemas.microsoft.com/office/word/2010/wordprocessingShape" mc:Ignorable="w14 w15 wp14">
   <w:body>
     <w:p>
       <w:pPr>
-        <w:pStyle w:val="Title"/>
-        <w:rPr>
-          <w:b/>
-          <w:bCs/>
-        </w:rPr>
-      </w:pPr>
-      <w:r>
-        <w:rPr>
-          <w:b/>
-          <w:bCs/>
-        </w:rPr>
-        <w:t>Aurinko Healthcare – Complete LinkedIn Profile (Professionally Optimized)</w:t>
+        <w:pStyle w:val="Heading1"/>
+        <w:jc w:val="center"/>
+      </w:pPr>
+      <w:r>
+        <w:t>Aurinko Healthc</w:t>
+      </w:r>
+      <w:r>
+        <w:t>are – Complete LinkedIn Profile</w:t>
       </w:r>
     </w:p>
     <w:p>
-      <w:r>
-        <w:pict w14:anchorId="22D5FDA5">
-          <v:rect id="_x0000_i1097" style="width:0;height:1.5pt" o:hralign="center" o:hrstd="t" o:hr="t" fillcolor="#a0a0a0" stroked="f"/>
-        </w:pict>
-      </w:r>
+      <w:bookmarkStart w:id="0" w:name="_GoBack"/>
+      <w:bookmarkEnd w:id="0"/>
     </w:p>
     <w:p>
       <w:pPr>
@@ -82,17 +75,29 @@
           <w:b/>
           <w:bCs/>
         </w:rPr>
-        <w:t>"Empowering Wellness Through Organic Excellence"</w:t>
-      </w:r>
-      <w:r>
-        <w:br/>
-        <w:t>(You can choose any one of these taglines for your profile.)</w:t>
+        <w:t xml:space="preserve">"Empowering Wellness </w:t>
+      </w:r>
+      <w:proofErr w:type="gramStart"/>
+      <w:r>
+        <w:rPr>
+          <w:b/>
+          <w:bCs/>
+        </w:rPr>
+        <w:t>Through</w:t>
+      </w:r>
+      <w:proofErr w:type="gramEnd"/>
+      <w:r>
+        <w:rPr>
+          <w:b/>
+          <w:bCs/>
+        </w:rPr>
+        <w:t xml:space="preserve"> Organic Excellence"</w:t>
       </w:r>
     </w:p>
     <w:p>
       <w:r>
         <w:pict w14:anchorId="0670748B">
-          <v:rect id="_x0000_i1098" style="width:0;height:1.5pt" o:hralign="center" o:hrstd="t" o:hr="t" fillcolor="#a0a0a0" stroked="f"/>
+          <v:rect id="_x0000_i1025" style="width:0;height:1.5pt" o:hralign="center" o:hrstd="t" o:hr="t" fillcolor="#a0a0a0" stroked="f"/>
         </w:pict>
       </w:r>
     </w:p>
@@ -436,7 +441,7 @@
     <w:p>
       <w:r>
         <w:pict w14:anchorId="2333A48E">
-          <v:rect id="_x0000_i1099" style="width:0;height:1.5pt" o:hralign="center" o:hrstd="t" o:hr="t" fillcolor="#a0a0a0" stroked="f"/>
+          <v:rect id="_x0000_i1026" style="width:0;height:1.5pt" o:hralign="center" o:hrstd="t" o:hr="t" fillcolor="#a0a0a0" stroked="f"/>
         </w:pict>
       </w:r>
     </w:p>
@@ -564,7 +569,6 @@
         <w:rPr>
           <w:rFonts w:ascii="Segoe UI Emoji" w:hAnsi="Segoe UI Emoji" w:cs="Segoe UI Emoji"/>
         </w:rPr>
-        <w:lastRenderedPageBreak/>
         <w:t>✅</w:t>
       </w:r>
       <w:r>
@@ -586,7 +590,7 @@
     <w:p>
       <w:r>
         <w:pict w14:anchorId="0F3CADEF">
-          <v:rect id="_x0000_i1100" style="width:0;height:1.5pt" o:hralign="center" o:hrstd="t" o:hr="t" fillcolor="#a0a0a0" stroked="f"/>
+          <v:rect id="_x0000_i1027" style="width:0;height:1.5pt" o:hralign="center" o:hrstd="t" o:hr="t" fillcolor="#a0a0a0" stroked="f"/>
         </w:pict>
       </w:r>
     </w:p>
@@ -603,6 +607,7 @@
           <w:b/>
           <w:bCs/>
         </w:rPr>
+        <w:lastRenderedPageBreak/>
         <w:t>📢</w:t>
       </w:r>
       <w:r>
@@ -628,15 +633,48 @@
           <w:b/>
           <w:bCs/>
         </w:rPr>
-        <w:t xml:space="preserve">"Join us in transforming healthcare with science and nature. Let’s build a healthier tomorrow – together. </w:t>
+        <w:t>"Join us in transforming healthcare with science and nature. Let’s build a</w:t>
+      </w:r>
+      <w:r>
+        <w:rPr>
+          <w:b/>
+          <w:bCs/>
+        </w:rPr>
+        <w:t xml:space="preserve"> healthier tomorrow – together.</w:t>
+      </w:r>
+      <w:r>
+        <w:rPr>
+          <w:b/>
+          <w:bCs/>
+        </w:rPr>
+        <w:t>"</w:t>
+      </w:r>
+      <w:r>
+        <w:br/>
       </w:r>
       <w:r>
         <w:rPr>
           <w:rFonts w:ascii="Segoe UI Emoji" w:hAnsi="Segoe UI Emoji" w:cs="Segoe UI Emoji"/>
-          <w:b/>
-          <w:bCs/>
-        </w:rPr>
-        <w:t>🌿🌐</w:t>
+        </w:rPr>
+        <w:t>🔥</w:t>
+      </w:r>
+      <w:r>
+        <w:t xml:space="preserve"> </w:t>
+      </w:r>
+      <w:r>
+        <w:rPr>
+          <w:b/>
+          <w:bCs/>
+        </w:rPr>
+        <w:t xml:space="preserve">"Explore our innovative healthcare solutions designed for human and animal wellness. Let’s redefine health together. </w:t>
+      </w:r>
+      <w:r>
+        <w:rPr>
+          <w:rFonts w:ascii="Segoe UI Emoji" w:hAnsi="Segoe UI Emoji" w:cs="Segoe UI Emoji"/>
+          <w:b/>
+          <w:bCs/>
+        </w:rPr>
+        <w:t>🌍</w:t>
       </w:r>
       <w:r>
         <w:rPr>
@@ -644,50 +682,12 @@
           <w:bCs/>
         </w:rPr>
         <w:t>"</w:t>
-      </w:r>
-      <w:r>
-        <w:br/>
-      </w:r>
-      <w:r>
-        <w:rPr>
-          <w:rFonts w:ascii="Segoe UI Emoji" w:hAnsi="Segoe UI Emoji" w:cs="Segoe UI Emoji"/>
-        </w:rPr>
-        <w:t>🔥</w:t>
-      </w:r>
-      <w:r>
-        <w:t xml:space="preserve"> </w:t>
-      </w:r>
-      <w:r>
-        <w:rPr>
-          <w:b/>
-          <w:bCs/>
-        </w:rPr>
-        <w:t xml:space="preserve">"Explore our innovative healthcare solutions designed for human and animal wellness. Let’s redefine health together. </w:t>
-      </w:r>
-      <w:r>
-        <w:rPr>
-          <w:rFonts w:ascii="Segoe UI Emoji" w:hAnsi="Segoe UI Emoji" w:cs="Segoe UI Emoji"/>
-          <w:b/>
-          <w:bCs/>
-        </w:rPr>
-        <w:t>🌍</w:t>
-      </w:r>
-      <w:r>
-        <w:rPr>
-          <w:b/>
-          <w:bCs/>
-        </w:rPr>
-        <w:t>"</w:t>
-      </w:r>
-      <w:r>
-        <w:br/>
-        <w:t>(You can choose any one of these CTAs for your profile.)</w:t>
       </w:r>
     </w:p>
     <w:p>
       <w:r>
         <w:pict w14:anchorId="25E97534">
-          <v:rect id="_x0000_i1101" style="width:0;height:1.5pt" o:hralign="center" o:hrstd="t" o:hr="t" fillcolor="#a0a0a0" stroked="f"/>
+          <v:rect id="_x0000_i1028" style="width:0;height:1.5pt" o:hralign="center" o:hrstd="t" o:hr="t" fillcolor="#a0a0a0" stroked="f"/>
         </w:pict>
       </w:r>
     </w:p>
@@ -704,14 +704,28 @@
           <w:b/>
           <w:bCs/>
         </w:rPr>
-        <w:t>🖼️</w:t>
-      </w:r>
-      <w:r>
-        <w:rPr>
-          <w:b/>
-          <w:bCs/>
-        </w:rPr>
-        <w:t xml:space="preserve"> 5. Banner &amp; Visual Suggestions</w:t>
+        <w:t>🌍</w:t>
+      </w:r>
+      <w:r>
+        <w:rPr>
+          <w:b/>
+          <w:bCs/>
+        </w:rPr>
+        <w:t xml:space="preserve"> </w:t>
+      </w:r>
+      <w:r>
+        <w:rPr>
+          <w:b/>
+          <w:bCs/>
+        </w:rPr>
+        <w:t>5</w:t>
+      </w:r>
+      <w:r>
+        <w:rPr>
+          <w:b/>
+          <w:bCs/>
+        </w:rPr>
+        <w:t>. Global Expansion &amp; Partnerships Section</w:t>
       </w:r>
     </w:p>
     <w:p>
@@ -729,1262 +743,329 @@
           <w:b/>
           <w:bCs/>
         </w:rPr>
-        <w:t>Banner Idea:</w:t>
+        <w:t>Global Presence:</w:t>
       </w:r>
     </w:p>
     <w:p>
-      <w:pPr>
-        <w:numPr>
-          <w:ilvl w:val="0"/>
-          <w:numId w:val="2"/>
-        </w:numPr>
-      </w:pPr>
-      <w:r>
-        <w:rPr>
-          <w:b/>
-          <w:bCs/>
-        </w:rPr>
-        <w:t>High-Resolution Image:</w:t>
-      </w:r>
-      <w:r>
-        <w:t xml:space="preserve"> Use a </w:t>
-      </w:r>
-      <w:r>
-        <w:rPr>
-          <w:b/>
-          <w:bCs/>
-        </w:rPr>
-        <w:t>blend of herbs, molecules, and technology graphics</w:t>
-      </w:r>
-      <w:r>
-        <w:t xml:space="preserve"> to symbolize science-driven organic healthcare.</w:t>
+      <w:r>
+        <w:t xml:space="preserve">We are proud to export our </w:t>
+      </w:r>
+      <w:r>
+        <w:rPr>
+          <w:b/>
+          <w:bCs/>
+        </w:rPr>
+        <w:t>premium healthcare products</w:t>
+      </w:r>
+      <w:r>
+        <w:t xml:space="preserve"> to </w:t>
+      </w:r>
+      <w:r>
+        <w:rPr>
+          <w:b/>
+          <w:bCs/>
+        </w:rPr>
+        <w:t>South &amp; Southeast Asia, SAARC, Gulf, Middle East, and African regions</w:t>
+      </w:r>
+      <w:r>
+        <w:t xml:space="preserve">. Our focus is on expanding our </w:t>
+      </w:r>
+      <w:r>
+        <w:rPr>
+          <w:b/>
+          <w:bCs/>
+        </w:rPr>
+        <w:t>global footprint</w:t>
+      </w:r>
+      <w:r>
+        <w:t xml:space="preserve"> through partnerships, collaborations, and innovation-driven healthcare solutions.</w:t>
       </w:r>
     </w:p>
     <w:p>
-      <w:pPr>
-        <w:numPr>
-          <w:ilvl w:val="0"/>
-          <w:numId w:val="2"/>
-        </w:numPr>
-      </w:pPr>
-      <w:r>
-        <w:rPr>
-          <w:b/>
-          <w:bCs/>
-        </w:rPr>
-        <w:t>Tagline Overlay:</w:t>
-      </w:r>
-      <w:r>
-        <w:t xml:space="preserve"> Add your tagline in clean, bold typography, e.g.,</w:t>
-      </w:r>
-      <w:r>
-        <w:br/>
-        <w:t>Innovating Healthcare with Science &amp; Nature</w:t>
+      <w:r>
+        <w:rPr>
+          <w:rFonts w:ascii="Segoe UI Emoji" w:hAnsi="Segoe UI Emoji" w:cs="Segoe UI Emoji"/>
+        </w:rPr>
+        <w:t>✅</w:t>
+      </w:r>
+      <w:r>
+        <w:t xml:space="preserve"> </w:t>
+      </w:r>
+      <w:r>
+        <w:rPr>
+          <w:b/>
+          <w:bCs/>
+        </w:rPr>
+        <w:t>Partnership CTA:</w:t>
       </w:r>
     </w:p>
     <w:p>
-      <w:pPr>
-        <w:numPr>
-          <w:ilvl w:val="0"/>
-          <w:numId w:val="2"/>
-        </w:numPr>
-      </w:pPr>
-      <w:proofErr w:type="spellStart"/>
-      <w:r>
-        <w:rPr>
-          <w:b/>
-          <w:bCs/>
-        </w:rPr>
-        <w:t>Colors</w:t>
-      </w:r>
-      <w:proofErr w:type="spellEnd"/>
-      <w:r>
-        <w:rPr>
-          <w:b/>
-          <w:bCs/>
-        </w:rPr>
-        <w:t>:</w:t>
-      </w:r>
-      <w:r>
-        <w:t xml:space="preserve"> Use </w:t>
-      </w:r>
-      <w:r>
-        <w:rPr>
-          <w:b/>
-          <w:bCs/>
-        </w:rPr>
-        <w:t>green, blue, and white</w:t>
-      </w:r>
-      <w:r>
-        <w:t xml:space="preserve"> tones to represent trust, growth, and innovation.</w:t>
+      <w:r>
+        <w:rPr>
+          <w:b/>
+          <w:bCs/>
+        </w:rPr>
+        <w:t>"We are actively seeking partnerships with global distributors, healthcare providers, and industry leaders. Let's collaborate for a healthier future."</w:t>
       </w:r>
     </w:p>
     <w:p>
       <w:r>
-        <w:rPr>
-          <w:rFonts w:ascii="Segoe UI Emoji" w:hAnsi="Segoe UI Emoji" w:cs="Segoe UI Emoji"/>
-        </w:rPr>
-        <w:t>✅</w:t>
-      </w:r>
-      <w:r>
-        <w:t xml:space="preserve"> </w:t>
-      </w:r>
-      <w:r>
-        <w:rPr>
-          <w:b/>
-          <w:bCs/>
-        </w:rPr>
-        <w:t>Profile Picture:</w:t>
+        <w:pict w14:anchorId="032F26CA">
+          <v:rect id="_x0000_i1029" style="width:0;height:1.5pt" o:hralign="center" o:hrstd="t" o:hr="t" fillcolor="#a0a0a0" stroked="f"/>
+        </w:pict>
       </w:r>
     </w:p>
     <w:p>
       <w:pPr>
-        <w:numPr>
-          <w:ilvl w:val="0"/>
-          <w:numId w:val="3"/>
-        </w:numPr>
-      </w:pPr>
-      <w:r>
-        <w:t xml:space="preserve">Use the </w:t>
-      </w:r>
-      <w:r>
-        <w:rPr>
-          <w:b/>
-          <w:bCs/>
-        </w:rPr>
-        <w:t>Aurinko Healthcare logo</w:t>
-      </w:r>
-      <w:r>
-        <w:t xml:space="preserve"> in high resolution with a transparent background.</w:t>
+        <w:rPr>
+          <w:b/>
+          <w:bCs/>
+        </w:rPr>
+      </w:pPr>
+      <w:r>
+        <w:rPr>
+          <w:rFonts w:ascii="Segoe UI Emoji" w:hAnsi="Segoe UI Emoji" w:cs="Segoe UI Emoji"/>
+          <w:b/>
+          <w:bCs/>
+        </w:rPr>
+        <w:t>🚀</w:t>
+      </w:r>
+      <w:r>
+        <w:rPr>
+          <w:b/>
+          <w:bCs/>
+        </w:rPr>
+        <w:t xml:space="preserve"> </w:t>
+      </w:r>
+      <w:r>
+        <w:rPr>
+          <w:b/>
+          <w:bCs/>
+        </w:rPr>
+        <w:t>6</w:t>
+      </w:r>
+      <w:r>
+        <w:rPr>
+          <w:b/>
+          <w:bCs/>
+        </w:rPr>
+        <w:t>. Employee &amp; Leadership Section</w:t>
       </w:r>
     </w:p>
     <w:p>
       <w:r>
-        <w:pict w14:anchorId="08421B65">
-          <v:rect id="_x0000_i1102" style="width:0;height:1.5pt" o:hralign="center" o:hrstd="t" o:hr="t" fillcolor="#a0a0a0" stroked="f"/>
-        </w:pict>
+        <w:rPr>
+          <w:rFonts w:ascii="Segoe UI Emoji" w:hAnsi="Segoe UI Emoji" w:cs="Segoe UI Emoji"/>
+        </w:rPr>
+        <w:t>✅</w:t>
+      </w:r>
+      <w:r>
+        <w:t xml:space="preserve"> Add your </w:t>
+      </w:r>
+      <w:r>
+        <w:rPr>
+          <w:b/>
+          <w:bCs/>
+        </w:rPr>
+        <w:t>top leadership team</w:t>
+      </w:r>
+      <w:r>
+        <w:t xml:space="preserve"> (CEO, Directors, Founders) to the profile.</w:t>
+      </w:r>
+      <w:r>
+        <w:br/>
+      </w:r>
+      <w:r>
+        <w:rPr>
+          <w:rFonts w:ascii="Segoe UI Emoji" w:hAnsi="Segoe UI Emoji" w:cs="Segoe UI Emoji"/>
+        </w:rPr>
+        <w:t>✅</w:t>
+      </w:r>
+      <w:r>
+        <w:t xml:space="preserve"> Encourage employees to </w:t>
+      </w:r>
+      <w:r>
+        <w:rPr>
+          <w:b/>
+          <w:bCs/>
+        </w:rPr>
+        <w:t>mention the company</w:t>
+      </w:r>
+      <w:r>
+        <w:t xml:space="preserve"> on their personal LinkedIn profiles for better visibility.</w:t>
+      </w:r>
+      <w:r>
+        <w:br/>
+      </w:r>
+      <w:r>
+        <w:rPr>
+          <w:rFonts w:ascii="Segoe UI Emoji" w:hAnsi="Segoe UI Emoji" w:cs="Segoe UI Emoji"/>
+        </w:rPr>
+        <w:t>✅</w:t>
+      </w:r>
+      <w:r>
+        <w:t xml:space="preserve"> Share leadership insights or blogs on healthcare innovation.</w:t>
       </w:r>
     </w:p>
     <w:p>
-      <w:pPr>
-        <w:rPr>
-          <w:b/>
-          <w:bCs/>
-        </w:rPr>
-      </w:pPr>
-      <w:r>
-        <w:rPr>
-          <w:rFonts w:ascii="Segoe UI Emoji" w:hAnsi="Segoe UI Emoji" w:cs="Segoe UI Emoji"/>
-          <w:b/>
-          <w:bCs/>
-        </w:rPr>
-        <w:t>🔥</w:t>
-      </w:r>
-      <w:r>
-        <w:rPr>
-          <w:b/>
-          <w:bCs/>
-        </w:rPr>
-        <w:t xml:space="preserve"> 6. LinkedIn Post Ideas (For Regular Engagement)</w:t>
+      <w:r>
+        <w:pict w14:anchorId="42EFD459">
+          <v:rect id="_x0000_i1030" style="width:0;height:1.5pt" o:hralign="center" o:hrstd="t" o:hr="t" fillcolor="#a0a0a0" stroked="f"/>
+        </w:pict>
       </w:r>
     </w:p>
     <w:p>
-      <w:r>
-        <w:t>To enhance your LinkedIn presence, regularly post content like:</w:t>
+      <w:pPr>
+        <w:rPr>
+          <w:b/>
+          <w:bCs/>
+        </w:rPr>
+      </w:pPr>
+      <w:r>
+        <w:rPr>
+          <w:rFonts w:ascii="Segoe UI Emoji" w:hAnsi="Segoe UI Emoji" w:cs="Segoe UI Emoji"/>
+          <w:b/>
+          <w:bCs/>
+        </w:rPr>
+        <w:t>🔥</w:t>
+      </w:r>
+      <w:r>
+        <w:rPr>
+          <w:b/>
+          <w:bCs/>
+        </w:rPr>
+        <w:t xml:space="preserve"> 7</w:t>
+      </w:r>
+      <w:r>
+        <w:rPr>
+          <w:b/>
+          <w:bCs/>
+        </w:rPr>
+        <w:t>. Hashtags for LinkedIn Posts</w:t>
       </w:r>
     </w:p>
     <w:p>
       <w:r>
-        <w:rPr>
-          <w:rFonts w:ascii="Segoe UI Emoji" w:hAnsi="Segoe UI Emoji" w:cs="Segoe UI Emoji"/>
-        </w:rPr>
-        <w:t>📌</w:t>
-      </w:r>
+        <w:t xml:space="preserve">Relevant hashtags for </w:t>
+      </w:r>
+      <w:r>
+        <w:t xml:space="preserve">our posts to </w:t>
+      </w:r>
+      <w:r>
+        <w:rPr>
+          <w:b/>
+          <w:bCs/>
+        </w:rPr>
+        <w:t>increase visibility</w:t>
+      </w:r>
+      <w:proofErr w:type="gramStart"/>
+      <w:r>
+        <w:t>:</w:t>
+      </w:r>
+      <w:proofErr w:type="gramEnd"/>
+      <w:r>
+        <w:br/>
+        <w:t>#</w:t>
+      </w:r>
+      <w:proofErr w:type="spellStart"/>
+      <w:r>
+        <w:t>HealthcareInnovation</w:t>
+      </w:r>
+      <w:proofErr w:type="spellEnd"/>
       <w:r>
         <w:t xml:space="preserve"> </w:t>
       </w:r>
       <w:r>
-        <w:rPr>
-          <w:b/>
-          <w:bCs/>
-        </w:rPr>
-        <w:t>1. Industry Insights &amp; Trends:</w:t>
-      </w:r>
+        <w:t xml:space="preserve">|| </w:t>
+      </w:r>
+      <w:r>
+        <w:t>#Nanotechnology</w:t>
+      </w:r>
+      <w:r>
+        <w:t xml:space="preserve"> </w:t>
+      </w:r>
+      <w:r>
+        <w:t xml:space="preserve">|| </w:t>
+      </w:r>
+      <w:r>
+        <w:t>#</w:t>
+      </w:r>
+      <w:proofErr w:type="spellStart"/>
+      <w:r>
+        <w:t>OrganicTherapy</w:t>
+      </w:r>
+      <w:proofErr w:type="spellEnd"/>
+      <w:r>
+        <w:t xml:space="preserve"> </w:t>
+      </w:r>
+      <w:r>
+        <w:t>||</w:t>
+      </w:r>
+      <w:r>
+        <w:t>#</w:t>
+      </w:r>
+      <w:proofErr w:type="spellStart"/>
+      <w:r>
+        <w:t>DiseaseFreeFarming</w:t>
+      </w:r>
+      <w:proofErr w:type="spellEnd"/>
+      <w:r>
+        <w:t xml:space="preserve"> </w:t>
+      </w:r>
+      <w:r>
+        <w:t xml:space="preserve">|| </w:t>
+      </w:r>
+      <w:r>
+        <w:t>#</w:t>
+      </w:r>
+      <w:proofErr w:type="spellStart"/>
+      <w:r>
+        <w:t>PharmaceuticalExcellence</w:t>
+      </w:r>
+      <w:proofErr w:type="spellEnd"/>
+      <w:r>
+        <w:t xml:space="preserve"> </w:t>
+      </w:r>
+      <w:r>
+        <w:t>||</w:t>
+      </w:r>
+      <w:r>
+        <w:t>#</w:t>
+      </w:r>
+      <w:proofErr w:type="spellStart"/>
+      <w:r>
+        <w:t>VeterinaryHealth</w:t>
+      </w:r>
+      <w:proofErr w:type="spellEnd"/>
+      <w:r>
+        <w:t xml:space="preserve"> </w:t>
+      </w:r>
+      <w:r>
+        <w:t xml:space="preserve">|| </w:t>
+      </w:r>
+      <w:r>
+        <w:t>#</w:t>
+      </w:r>
+      <w:proofErr w:type="spellStart"/>
+      <w:r>
+        <w:t>PreventiveNutrition</w:t>
+      </w:r>
+      <w:proofErr w:type="spellEnd"/>
+      <w:r>
+        <w:t xml:space="preserve"> </w:t>
+      </w:r>
+      <w:r>
+        <w:t xml:space="preserve">|| </w:t>
+      </w:r>
+      <w:r>
+        <w:t>#</w:t>
+      </w:r>
+      <w:proofErr w:type="spellStart"/>
+      <w:r>
+        <w:t>GlobalHealthcare</w:t>
+      </w:r>
+      <w:proofErr w:type="spellEnd"/>
     </w:p>
-    <w:p>
-      <w:pPr>
-        <w:numPr>
-          <w:ilvl w:val="0"/>
-          <w:numId w:val="4"/>
-        </w:numPr>
-      </w:pPr>
-      <w:r>
-        <w:t>Share healthcare trends, market reports, or research updates.</w:t>
-      </w:r>
-    </w:p>
-    <w:p>
-      <w:pPr>
-        <w:numPr>
-          <w:ilvl w:val="0"/>
-          <w:numId w:val="4"/>
-        </w:numPr>
-      </w:pPr>
-      <w:r>
-        <w:t xml:space="preserve">Example: </w:t>
-      </w:r>
-      <w:r>
-        <w:rPr>
-          <w:i/>
-          <w:iCs/>
-        </w:rPr>
-        <w:t>"The rise of nanotechnology in healthcare is transforming drug delivery and enhancing bioavailability. Here’s how Aurinko Healthcare is leading the way..."</w:t>
-      </w:r>
-    </w:p>
-    <w:p>
-      <w:r>
-        <w:rPr>
-          <w:rFonts w:ascii="Segoe UI Emoji" w:hAnsi="Segoe UI Emoji" w:cs="Segoe UI Emoji"/>
-        </w:rPr>
-        <w:t>📌</w:t>
-      </w:r>
-      <w:r>
-        <w:t xml:space="preserve"> </w:t>
-      </w:r>
-      <w:r>
-        <w:rPr>
-          <w:b/>
-          <w:bCs/>
-        </w:rPr>
-        <w:t>2. Product Highlights:</w:t>
-      </w:r>
-    </w:p>
-    <w:p>
-      <w:pPr>
-        <w:numPr>
-          <w:ilvl w:val="0"/>
-          <w:numId w:val="5"/>
-        </w:numPr>
-      </w:pPr>
-      <w:r>
-        <w:t xml:space="preserve">Showcase your </w:t>
-      </w:r>
-      <w:proofErr w:type="spellStart"/>
-      <w:r>
-        <w:rPr>
-          <w:b/>
-          <w:bCs/>
-        </w:rPr>
-        <w:t>Nanophosphosome</w:t>
-      </w:r>
-      <w:proofErr w:type="spellEnd"/>
-      <w:r>
-        <w:rPr>
-          <w:b/>
-          <w:bCs/>
-        </w:rPr>
-        <w:t>-based products</w:t>
-      </w:r>
-      <w:r>
-        <w:t xml:space="preserve"> with benefits.</w:t>
-      </w:r>
-    </w:p>
-    <w:p>
-      <w:pPr>
-        <w:numPr>
-          <w:ilvl w:val="0"/>
-          <w:numId w:val="5"/>
-        </w:numPr>
-      </w:pPr>
-      <w:r>
-        <w:t>Example:</w:t>
-      </w:r>
-    </w:p>
-    <w:p>
-      <w:pPr>
-        <w:numPr>
-          <w:ilvl w:val="1"/>
-          <w:numId w:val="5"/>
-        </w:numPr>
-      </w:pPr>
-      <w:r>
-        <w:rPr>
-          <w:i/>
-          <w:iCs/>
-        </w:rPr>
-        <w:t xml:space="preserve">"Our latest innovation, based on </w:t>
-      </w:r>
-      <w:proofErr w:type="spellStart"/>
-      <w:r>
-        <w:rPr>
-          <w:i/>
-          <w:iCs/>
-        </w:rPr>
-        <w:t>Nanophosphosome</w:t>
-      </w:r>
-      <w:proofErr w:type="spellEnd"/>
-      <w:r>
-        <w:rPr>
-          <w:i/>
-          <w:iCs/>
-        </w:rPr>
-        <w:t xml:space="preserve"> technology, increases the efficacy of herbal molecules by 5X, delivering superior therapeutic results."</w:t>
-      </w:r>
-    </w:p>
-    <w:p>
-      <w:r>
-        <w:rPr>
-          <w:rFonts w:ascii="Segoe UI Emoji" w:hAnsi="Segoe UI Emoji" w:cs="Segoe UI Emoji"/>
-        </w:rPr>
-        <w:t>📌</w:t>
-      </w:r>
-      <w:r>
-        <w:t xml:space="preserve"> </w:t>
-      </w:r>
-      <w:r>
-        <w:rPr>
-          <w:b/>
-          <w:bCs/>
-        </w:rPr>
-        <w:t>3. Success Stories &amp; Case Studies:</w:t>
-      </w:r>
-    </w:p>
-    <w:p>
-      <w:pPr>
-        <w:numPr>
-          <w:ilvl w:val="0"/>
-          <w:numId w:val="6"/>
-        </w:numPr>
-      </w:pPr>
-      <w:r>
-        <w:t xml:space="preserve">Share client success stories or how your products helped in </w:t>
-      </w:r>
-      <w:r>
-        <w:rPr>
-          <w:b/>
-          <w:bCs/>
-        </w:rPr>
-        <w:t>disease-free farming</w:t>
-      </w:r>
-      <w:r>
-        <w:t xml:space="preserve"> or healthcare improvement.</w:t>
-      </w:r>
-    </w:p>
-    <w:p>
-      <w:pPr>
-        <w:numPr>
-          <w:ilvl w:val="0"/>
-          <w:numId w:val="6"/>
-        </w:numPr>
-      </w:pPr>
-      <w:r>
-        <w:t>Example:</w:t>
-      </w:r>
-    </w:p>
-    <w:p>
-      <w:pPr>
-        <w:numPr>
-          <w:ilvl w:val="1"/>
-          <w:numId w:val="6"/>
-        </w:numPr>
-      </w:pPr>
-      <w:r>
-        <w:rPr>
-          <w:i/>
-          <w:iCs/>
-        </w:rPr>
-        <w:t>"Farmers using our antibiotic-free livestock supplements have reported a 20% increase in productivity and healthier livestock. Here’s how we are making farming sustainable..."</w:t>
-      </w:r>
-    </w:p>
-    <w:p>
-      <w:r>
-        <w:rPr>
-          <w:rFonts w:ascii="Segoe UI Emoji" w:hAnsi="Segoe UI Emoji" w:cs="Segoe UI Emoji"/>
-        </w:rPr>
-        <w:t>📌</w:t>
-      </w:r>
-      <w:r>
-        <w:t xml:space="preserve"> </w:t>
-      </w:r>
-      <w:r>
-        <w:rPr>
-          <w:b/>
-          <w:bCs/>
-        </w:rPr>
-        <w:t>4. Achievements &amp; Certifications:</w:t>
-      </w:r>
-    </w:p>
-    <w:p>
-      <w:pPr>
-        <w:numPr>
-          <w:ilvl w:val="0"/>
-          <w:numId w:val="7"/>
-        </w:numPr>
-      </w:pPr>
-      <w:r>
-        <w:lastRenderedPageBreak/>
-        <w:t xml:space="preserve">Share your </w:t>
-      </w:r>
-      <w:r>
-        <w:rPr>
-          <w:b/>
-          <w:bCs/>
-        </w:rPr>
-        <w:t>certifications, patents, and trademarks</w:t>
-      </w:r>
-      <w:r>
-        <w:t xml:space="preserve"> to build credibility.</w:t>
-      </w:r>
-    </w:p>
-    <w:p>
-      <w:pPr>
-        <w:numPr>
-          <w:ilvl w:val="0"/>
-          <w:numId w:val="7"/>
-        </w:numPr>
-      </w:pPr>
-      <w:r>
-        <w:t>Example:</w:t>
-      </w:r>
-    </w:p>
-    <w:p>
-      <w:pPr>
-        <w:numPr>
-          <w:ilvl w:val="1"/>
-          <w:numId w:val="7"/>
-        </w:numPr>
-      </w:pPr>
-      <w:r>
-        <w:rPr>
-          <w:i/>
-          <w:iCs/>
-        </w:rPr>
-        <w:t>"We are proud to be certified by WHO-GMP, FSSAI, APEDA, and HACCP, reflecting our commitment to quality and safety standards."</w:t>
-      </w:r>
-    </w:p>
-    <w:p>
-      <w:r>
-        <w:rPr>
-          <w:rFonts w:ascii="Segoe UI Emoji" w:hAnsi="Segoe UI Emoji" w:cs="Segoe UI Emoji"/>
-        </w:rPr>
-        <w:t>📌</w:t>
-      </w:r>
-      <w:r>
-        <w:t xml:space="preserve"> </w:t>
-      </w:r>
-      <w:r>
-        <w:rPr>
-          <w:b/>
-          <w:bCs/>
-        </w:rPr>
-        <w:t>5. Employee Spotlights &amp; Company Culture:</w:t>
-      </w:r>
-    </w:p>
-    <w:p>
-      <w:pPr>
-        <w:numPr>
-          <w:ilvl w:val="0"/>
-          <w:numId w:val="8"/>
-        </w:numPr>
-      </w:pPr>
-      <w:r>
-        <w:t>Share posts featuring your team, R&amp;D work, or behind-the-scenes activities.</w:t>
-      </w:r>
-    </w:p>
-    <w:p>
-      <w:pPr>
-        <w:numPr>
-          <w:ilvl w:val="0"/>
-          <w:numId w:val="8"/>
-        </w:numPr>
-      </w:pPr>
-      <w:r>
-        <w:t>Example:</w:t>
-      </w:r>
-    </w:p>
-    <w:p>
-      <w:pPr>
-        <w:numPr>
-          <w:ilvl w:val="1"/>
-          <w:numId w:val="8"/>
-        </w:numPr>
-      </w:pPr>
-      <w:r>
-        <w:rPr>
-          <w:i/>
-          <w:iCs/>
-        </w:rPr>
-        <w:t>"Meet the brilliant minds behind Aurinko Healthcare’s groundbreaking innovations. Our R&amp;D team works tirelessly to create sustainable healthcare solutions."</w:t>
-      </w:r>
-    </w:p>
-    <w:p>
-      <w:r>
-        <w:pict w14:anchorId="6B219A73">
-          <v:rect id="_x0000_i1103" style="width:0;height:1.5pt" o:hralign="center" o:hrstd="t" o:hr="t" fillcolor="#a0a0a0" stroked="f"/>
-        </w:pict>
-      </w:r>
-    </w:p>
-    <w:p>
-      <w:pPr>
-        <w:rPr>
-          <w:b/>
-          <w:bCs/>
-        </w:rPr>
-      </w:pPr>
-      <w:r>
-        <w:rPr>
-          <w:rFonts w:ascii="Segoe UI Emoji" w:hAnsi="Segoe UI Emoji" w:cs="Segoe UI Emoji"/>
-          <w:b/>
-          <w:bCs/>
-        </w:rPr>
-        <w:t>🌍</w:t>
-      </w:r>
-      <w:r>
-        <w:rPr>
-          <w:b/>
-          <w:bCs/>
-        </w:rPr>
-        <w:t xml:space="preserve"> 7. Global Expansion &amp; Partnerships Section</w:t>
-      </w:r>
-    </w:p>
-    <w:p>
-      <w:r>
-        <w:rPr>
-          <w:rFonts w:ascii="Segoe UI Emoji" w:hAnsi="Segoe UI Emoji" w:cs="Segoe UI Emoji"/>
-        </w:rPr>
-        <w:t>✅</w:t>
-      </w:r>
-      <w:r>
-        <w:t xml:space="preserve"> </w:t>
-      </w:r>
-      <w:r>
-        <w:rPr>
-          <w:b/>
-          <w:bCs/>
-        </w:rPr>
-        <w:t>Global Presence:</w:t>
-      </w:r>
-    </w:p>
-    <w:p>
-      <w:r>
-        <w:t xml:space="preserve">We are proud to export our </w:t>
-      </w:r>
-      <w:r>
-        <w:rPr>
-          <w:b/>
-          <w:bCs/>
-        </w:rPr>
-        <w:t>premium healthcare products</w:t>
-      </w:r>
-      <w:r>
-        <w:t xml:space="preserve"> to </w:t>
-      </w:r>
-      <w:r>
-        <w:rPr>
-          <w:b/>
-          <w:bCs/>
-        </w:rPr>
-        <w:t>South &amp; Southeast Asia, SAARC, Gulf, Middle East, and African regions</w:t>
-      </w:r>
-      <w:r>
-        <w:t xml:space="preserve">. Our focus is on expanding our </w:t>
-      </w:r>
-      <w:r>
-        <w:rPr>
-          <w:b/>
-          <w:bCs/>
-        </w:rPr>
-        <w:t>global footprint</w:t>
-      </w:r>
-      <w:r>
-        <w:t xml:space="preserve"> through partnerships, collaborations, and innovation-driven healthcare solutions.</w:t>
-      </w:r>
-    </w:p>
-    <w:p>
-      <w:r>
-        <w:rPr>
-          <w:rFonts w:ascii="Segoe UI Emoji" w:hAnsi="Segoe UI Emoji" w:cs="Segoe UI Emoji"/>
-        </w:rPr>
-        <w:t>✅</w:t>
-      </w:r>
-      <w:r>
-        <w:t xml:space="preserve"> </w:t>
-      </w:r>
-      <w:r>
-        <w:rPr>
-          <w:b/>
-          <w:bCs/>
-        </w:rPr>
-        <w:t>Partnership CTA:</w:t>
-      </w:r>
-    </w:p>
-    <w:p>
-      <w:r>
-        <w:rPr>
-          <w:b/>
-          <w:bCs/>
-        </w:rPr>
-        <w:t>"We are actively seeking partnerships with global distributors, healthcare providers, and industry leaders. Let's collaborate for a healthier future."</w:t>
-      </w:r>
-    </w:p>
-    <w:p>
-      <w:r>
-        <w:pict w14:anchorId="032F26CA">
-          <v:rect id="_x0000_i1104" style="width:0;height:1.5pt" o:hralign="center" o:hrstd="t" o:hr="t" fillcolor="#a0a0a0" stroked="f"/>
-        </w:pict>
-      </w:r>
-    </w:p>
-    <w:p>
-      <w:pPr>
-        <w:rPr>
-          <w:b/>
-          <w:bCs/>
-        </w:rPr>
-      </w:pPr>
-      <w:r>
-        <w:rPr>
-          <w:rFonts w:ascii="Segoe UI Emoji" w:hAnsi="Segoe UI Emoji" w:cs="Segoe UI Emoji"/>
-          <w:b/>
-          <w:bCs/>
-        </w:rPr>
-        <w:t>🚀</w:t>
-      </w:r>
-      <w:r>
-        <w:rPr>
-          <w:b/>
-          <w:bCs/>
-        </w:rPr>
-        <w:t xml:space="preserve"> 8. Employee &amp; Leadership Section</w:t>
-      </w:r>
-    </w:p>
-    <w:p>
-      <w:r>
-        <w:rPr>
-          <w:rFonts w:ascii="Segoe UI Emoji" w:hAnsi="Segoe UI Emoji" w:cs="Segoe UI Emoji"/>
-        </w:rPr>
-        <w:t>✅</w:t>
-      </w:r>
-      <w:r>
-        <w:t xml:space="preserve"> Add your </w:t>
-      </w:r>
-      <w:r>
-        <w:rPr>
-          <w:b/>
-          <w:bCs/>
-        </w:rPr>
-        <w:t>top leadership team</w:t>
-      </w:r>
-      <w:r>
-        <w:t xml:space="preserve"> (CEO, Directors, Founders) to the profile.</w:t>
-      </w:r>
-      <w:r>
-        <w:br/>
-      </w:r>
-      <w:r>
-        <w:rPr>
-          <w:rFonts w:ascii="Segoe UI Emoji" w:hAnsi="Segoe UI Emoji" w:cs="Segoe UI Emoji"/>
-        </w:rPr>
-        <w:t>✅</w:t>
-      </w:r>
-      <w:r>
-        <w:t xml:space="preserve"> Encourage employees to </w:t>
-      </w:r>
-      <w:r>
-        <w:rPr>
-          <w:b/>
-          <w:bCs/>
-        </w:rPr>
-        <w:t>mention the company</w:t>
-      </w:r>
-      <w:r>
-        <w:t xml:space="preserve"> on their personal LinkedIn profiles for better visibility.</w:t>
-      </w:r>
-      <w:r>
-        <w:br/>
-      </w:r>
-      <w:r>
-        <w:rPr>
-          <w:rFonts w:ascii="Segoe UI Emoji" w:hAnsi="Segoe UI Emoji" w:cs="Segoe UI Emoji"/>
-        </w:rPr>
-        <w:t>✅</w:t>
-      </w:r>
-      <w:r>
-        <w:t xml:space="preserve"> Share leadership insights or blogs on healthcare innovation.</w:t>
-      </w:r>
-    </w:p>
-    <w:p>
-      <w:r>
-        <w:pict w14:anchorId="42EFD459">
-          <v:rect id="_x0000_i1105" style="width:0;height:1.5pt" o:hralign="center" o:hrstd="t" o:hr="t" fillcolor="#a0a0a0" stroked="f"/>
-        </w:pict>
-      </w:r>
-    </w:p>
-    <w:p>
-      <w:pPr>
-        <w:rPr>
-          <w:b/>
-          <w:bCs/>
-        </w:rPr>
-      </w:pPr>
-      <w:r>
-        <w:rPr>
-          <w:rFonts w:ascii="Segoe UI Emoji" w:hAnsi="Segoe UI Emoji" w:cs="Segoe UI Emoji"/>
-          <w:b/>
-          <w:bCs/>
-        </w:rPr>
-        <w:t>🎯</w:t>
-      </w:r>
-      <w:r>
-        <w:rPr>
-          <w:b/>
-          <w:bCs/>
-        </w:rPr>
-        <w:t xml:space="preserve"> 9. Showcase Page Ideas</w:t>
-      </w:r>
-    </w:p>
-    <w:p>
-      <w:r>
-        <w:t xml:space="preserve">You can create </w:t>
-      </w:r>
-      <w:r>
-        <w:rPr>
-          <w:b/>
-          <w:bCs/>
-        </w:rPr>
-        <w:t>Showcase Pages</w:t>
-      </w:r>
-      <w:r>
-        <w:t xml:space="preserve"> for:</w:t>
-      </w:r>
-    </w:p>
-    <w:p>
-      <w:pPr>
-        <w:numPr>
-          <w:ilvl w:val="0"/>
-          <w:numId w:val="9"/>
-        </w:numPr>
-      </w:pPr>
-      <w:r>
-        <w:rPr>
-          <w:rFonts w:ascii="Segoe UI Emoji" w:hAnsi="Segoe UI Emoji" w:cs="Segoe UI Emoji"/>
-        </w:rPr>
-        <w:t>🌿</w:t>
-      </w:r>
-      <w:r>
-        <w:t xml:space="preserve"> </w:t>
-      </w:r>
-      <w:r>
-        <w:rPr>
-          <w:b/>
-          <w:bCs/>
-        </w:rPr>
-        <w:t>Human Healthcare Solutions</w:t>
-      </w:r>
-    </w:p>
-    <w:p>
-      <w:pPr>
-        <w:numPr>
-          <w:ilvl w:val="0"/>
-          <w:numId w:val="9"/>
-        </w:numPr>
-      </w:pPr>
-      <w:r>
-        <w:rPr>
-          <w:rFonts w:ascii="Segoe UI Emoji" w:hAnsi="Segoe UI Emoji" w:cs="Segoe UI Emoji"/>
-        </w:rPr>
-        <w:t>🐾</w:t>
-      </w:r>
-      <w:r>
-        <w:t xml:space="preserve"> </w:t>
-      </w:r>
-      <w:r>
-        <w:rPr>
-          <w:b/>
-          <w:bCs/>
-        </w:rPr>
-        <w:t>Veterinary &amp; Animal Nutrition</w:t>
-      </w:r>
-    </w:p>
-    <w:p>
-      <w:pPr>
-        <w:numPr>
-          <w:ilvl w:val="0"/>
-          <w:numId w:val="9"/>
-        </w:numPr>
-      </w:pPr>
-      <w:r>
-        <w:rPr>
-          <w:rFonts w:ascii="Segoe UI Emoji" w:hAnsi="Segoe UI Emoji" w:cs="Segoe UI Emoji"/>
-        </w:rPr>
-        <w:t>🌍</w:t>
-      </w:r>
-      <w:r>
-        <w:t xml:space="preserve"> </w:t>
-      </w:r>
-      <w:r>
-        <w:rPr>
-          <w:b/>
-          <w:bCs/>
-        </w:rPr>
-        <w:t>Global Expansion &amp; Export Services</w:t>
-      </w:r>
-    </w:p>
-    <w:p>
-      <w:pPr>
-        <w:numPr>
-          <w:ilvl w:val="0"/>
-          <w:numId w:val="9"/>
-        </w:numPr>
-      </w:pPr>
-      <w:r>
-        <w:rPr>
-          <w:rFonts w:ascii="Segoe UI Emoji" w:hAnsi="Segoe UI Emoji" w:cs="Segoe UI Emoji"/>
-        </w:rPr>
-        <w:t>🔬</w:t>
-      </w:r>
-      <w:r>
-        <w:t xml:space="preserve"> </w:t>
-      </w:r>
-      <w:r>
-        <w:rPr>
-          <w:b/>
-          <w:bCs/>
-        </w:rPr>
-        <w:t>Research &amp; Development</w:t>
-      </w:r>
-    </w:p>
-    <w:p>
-      <w:r>
-        <w:pict w14:anchorId="05B22052">
-          <v:rect id="_x0000_i1106" style="width:0;height:1.5pt" o:hralign="center" o:hrstd="t" o:hr="t" fillcolor="#a0a0a0" stroked="f"/>
-        </w:pict>
-      </w:r>
-    </w:p>
-    <w:p>
-      <w:pPr>
-        <w:rPr>
-          <w:b/>
-          <w:bCs/>
-        </w:rPr>
-      </w:pPr>
-      <w:r>
-        <w:rPr>
-          <w:rFonts w:ascii="Segoe UI Emoji" w:hAnsi="Segoe UI Emoji" w:cs="Segoe UI Emoji"/>
-          <w:b/>
-          <w:bCs/>
-        </w:rPr>
-        <w:t>🔥</w:t>
-      </w:r>
-      <w:r>
-        <w:rPr>
-          <w:b/>
-          <w:bCs/>
-        </w:rPr>
-        <w:t xml:space="preserve"> 10. Hashtags for LinkedIn Posts</w:t>
-      </w:r>
-    </w:p>
-    <w:p>
-      <w:r>
-        <w:t xml:space="preserve">Use relevant hashtags in your posts to </w:t>
-      </w:r>
-      <w:r>
-        <w:rPr>
-          <w:b/>
-          <w:bCs/>
-        </w:rPr>
-        <w:t>increase visibility</w:t>
-      </w:r>
-      <w:r>
-        <w:t>:</w:t>
-      </w:r>
-      <w:r>
-        <w:br/>
-        <w:t>#HealthcareInnovation #Nanotechnology #OrganicTherapy</w:t>
-      </w:r>
-      <w:r>
-        <w:br/>
-        <w:t>#DiseaseFreeFarming #PharmaceuticalExcellence</w:t>
-      </w:r>
-      <w:r>
-        <w:br/>
-        <w:t>#VeterinaryHealth #PreventiveNutrition #GlobalHealthcare</w:t>
-      </w:r>
-    </w:p>
-    <w:p>
-      <w:r>
-        <w:pict w14:anchorId="1D8EA6EF">
-          <v:rect id="_x0000_i1107" style="width:0;height:1.5pt" o:hralign="center" o:hrstd="t" o:hr="t" fillcolor="#a0a0a0" stroked="f"/>
-        </w:pict>
-      </w:r>
-    </w:p>
-    <w:p>
-      <w:pPr>
-        <w:rPr>
-          <w:b/>
-          <w:bCs/>
-        </w:rPr>
-      </w:pPr>
-      <w:r>
-        <w:rPr>
-          <w:rFonts w:ascii="Segoe UI Emoji" w:hAnsi="Segoe UI Emoji" w:cs="Segoe UI Emoji"/>
-          <w:b/>
-          <w:bCs/>
-        </w:rPr>
-        <w:lastRenderedPageBreak/>
-        <w:t>✅</w:t>
-      </w:r>
-      <w:r>
-        <w:rPr>
-          <w:b/>
-          <w:bCs/>
-        </w:rPr>
-        <w:t xml:space="preserve"> </w:t>
-      </w:r>
-      <w:r>
-        <w:rPr>
-          <w:rFonts w:ascii="Segoe UI Emoji" w:hAnsi="Segoe UI Emoji" w:cs="Segoe UI Emoji"/>
-          <w:b/>
-          <w:bCs/>
-        </w:rPr>
-        <w:t>🔹</w:t>
-      </w:r>
-      <w:r>
-        <w:rPr>
-          <w:b/>
-          <w:bCs/>
-        </w:rPr>
-        <w:t xml:space="preserve"> Final Tips for a Powerful LinkedIn Presence</w:t>
-      </w:r>
-    </w:p>
-    <w:p>
-      <w:pPr>
-        <w:numPr>
-          <w:ilvl w:val="0"/>
-          <w:numId w:val="10"/>
-        </w:numPr>
-      </w:pPr>
-      <w:r>
-        <w:rPr>
-          <w:b/>
-          <w:bCs/>
-        </w:rPr>
-        <w:t>Consistent Branding:</w:t>
-      </w:r>
-      <w:r>
-        <w:t xml:space="preserve"> Use your company </w:t>
-      </w:r>
-      <w:proofErr w:type="spellStart"/>
-      <w:r>
-        <w:t>colors</w:t>
-      </w:r>
-      <w:proofErr w:type="spellEnd"/>
-      <w:r>
-        <w:t xml:space="preserve"> and logo style across all images.</w:t>
-      </w:r>
-    </w:p>
-    <w:p>
-      <w:pPr>
-        <w:numPr>
-          <w:ilvl w:val="0"/>
-          <w:numId w:val="10"/>
-        </w:numPr>
-      </w:pPr>
-      <w:r>
-        <w:rPr>
-          <w:b/>
-          <w:bCs/>
-        </w:rPr>
-        <w:t>Regular Posting:</w:t>
-      </w:r>
-      <w:r>
-        <w:t xml:space="preserve"> Post 2-3 times a week with a mix of insights, products, and achievements.</w:t>
-      </w:r>
-    </w:p>
-    <w:p>
-      <w:pPr>
-        <w:numPr>
-          <w:ilvl w:val="0"/>
-          <w:numId w:val="10"/>
-        </w:numPr>
-      </w:pPr>
-      <w:r>
-        <w:rPr>
-          <w:b/>
-          <w:bCs/>
-        </w:rPr>
-        <w:t>Employee Engagement:</w:t>
-      </w:r>
-      <w:r>
-        <w:t xml:space="preserve"> Ask your employees to engage with company posts.</w:t>
-      </w:r>
-    </w:p>
-    <w:p>
-      <w:pPr>
-        <w:numPr>
-          <w:ilvl w:val="0"/>
-          <w:numId w:val="10"/>
-        </w:numPr>
-      </w:pPr>
-      <w:r>
-        <w:rPr>
-          <w:b/>
-          <w:bCs/>
-        </w:rPr>
-        <w:t>Networking &amp; Collaboration:</w:t>
-      </w:r>
-      <w:r>
-        <w:t xml:space="preserve"> Connect with </w:t>
-      </w:r>
-      <w:r>
-        <w:rPr>
-          <w:b/>
-          <w:bCs/>
-        </w:rPr>
-        <w:t>industry leaders, clients, and collaborators</w:t>
-      </w:r>
-      <w:r>
-        <w:t>.</w:t>
-      </w:r>
-    </w:p>
-    <w:p>
-      <w:pPr>
-        <w:numPr>
-          <w:ilvl w:val="0"/>
-          <w:numId w:val="10"/>
-        </w:numPr>
-      </w:pPr>
-      <w:r>
-        <w:rPr>
-          <w:b/>
-          <w:bCs/>
-        </w:rPr>
-        <w:t>LinkedIn Ads:</w:t>
-      </w:r>
-      <w:r>
-        <w:t xml:space="preserve"> Boost key posts to increase reach and visibility.</w:t>
-      </w:r>
-    </w:p>
-    <w:p>
-      <w:r>
-        <w:pict w14:anchorId="04A6DAB2">
-          <v:rect id="_x0000_i1108" style="width:0;height:1.5pt" o:hralign="center" o:hrstd="t" o:hr="t" fillcolor="#a0a0a0" stroked="f"/>
-        </w:pict>
-      </w:r>
-    </w:p>
-    <w:p>
-      <w:pPr>
-        <w:rPr>
-          <w:b/>
-          <w:bCs/>
-        </w:rPr>
-      </w:pPr>
-      <w:r>
-        <w:rPr>
-          <w:rFonts w:ascii="Segoe UI Emoji" w:hAnsi="Segoe UI Emoji" w:cs="Segoe UI Emoji"/>
-          <w:b/>
-          <w:bCs/>
-        </w:rPr>
-        <w:t>🚀</w:t>
-      </w:r>
-      <w:r>
-        <w:rPr>
-          <w:b/>
-          <w:bCs/>
-        </w:rPr>
-        <w:t xml:space="preserve"> </w:t>
-      </w:r>
-      <w:r>
-        <w:rPr>
-          <w:rFonts w:ascii="Segoe UI Emoji" w:hAnsi="Segoe UI Emoji" w:cs="Segoe UI Emoji"/>
-          <w:b/>
-          <w:bCs/>
-        </w:rPr>
-        <w:t>✅</w:t>
-      </w:r>
-      <w:r>
-        <w:rPr>
-          <w:b/>
-          <w:bCs/>
-        </w:rPr>
-        <w:t xml:space="preserve"> Ready-to-Use LinkedIn Profile Content</w:t>
-      </w:r>
-    </w:p>
-    <w:p>
-      <w:r>
-        <w:t xml:space="preserve">Ye content </w:t>
-      </w:r>
-      <w:proofErr w:type="spellStart"/>
-      <w:r>
-        <w:rPr>
-          <w:b/>
-          <w:bCs/>
-        </w:rPr>
-        <w:t>aapki</w:t>
-      </w:r>
-      <w:proofErr w:type="spellEnd"/>
-      <w:r>
-        <w:rPr>
-          <w:b/>
-          <w:bCs/>
-        </w:rPr>
-        <w:t xml:space="preserve"> LinkedIn company profile </w:t>
-      </w:r>
-      <w:proofErr w:type="spellStart"/>
-      <w:r>
-        <w:rPr>
-          <w:b/>
-          <w:bCs/>
-        </w:rPr>
-        <w:t>ke</w:t>
-      </w:r>
-      <w:proofErr w:type="spellEnd"/>
-      <w:r>
-        <w:rPr>
-          <w:b/>
-          <w:bCs/>
-        </w:rPr>
-        <w:t xml:space="preserve"> </w:t>
-      </w:r>
-      <w:proofErr w:type="spellStart"/>
-      <w:r>
-        <w:rPr>
-          <w:b/>
-          <w:bCs/>
-        </w:rPr>
-        <w:t>liye</w:t>
-      </w:r>
-      <w:proofErr w:type="spellEnd"/>
-      <w:r>
-        <w:rPr>
-          <w:b/>
-          <w:bCs/>
-        </w:rPr>
-        <w:t xml:space="preserve"> completely </w:t>
-      </w:r>
-      <w:proofErr w:type="spellStart"/>
-      <w:r>
-        <w:rPr>
-          <w:b/>
-          <w:bCs/>
-        </w:rPr>
-        <w:t>tayar</w:t>
-      </w:r>
-      <w:proofErr w:type="spellEnd"/>
-      <w:r>
-        <w:rPr>
-          <w:b/>
-          <w:bCs/>
-        </w:rPr>
-        <w:t xml:space="preserve"> </w:t>
-      </w:r>
-      <w:proofErr w:type="spellStart"/>
-      <w:r>
-        <w:rPr>
-          <w:b/>
-          <w:bCs/>
-        </w:rPr>
-        <w:t>hai</w:t>
-      </w:r>
-      <w:proofErr w:type="spellEnd"/>
-      <w:r>
-        <w:t xml:space="preserve">. </w:t>
-      </w:r>
-      <w:proofErr w:type="spellStart"/>
-      <w:r>
-        <w:t>Aapko</w:t>
-      </w:r>
-      <w:proofErr w:type="spellEnd"/>
-      <w:r>
-        <w:t xml:space="preserve"> agar:</w:t>
-      </w:r>
-    </w:p>
-    <w:p>
-      <w:pPr>
-        <w:numPr>
-          <w:ilvl w:val="0"/>
-          <w:numId w:val="11"/>
-        </w:numPr>
-      </w:pPr>
-      <w:r>
-        <w:rPr>
-          <w:b/>
-          <w:bCs/>
-        </w:rPr>
-        <w:t>Banner Design</w:t>
-      </w:r>
-    </w:p>
-    <w:p>
-      <w:pPr>
-        <w:numPr>
-          <w:ilvl w:val="0"/>
-          <w:numId w:val="11"/>
-        </w:numPr>
-      </w:pPr>
-      <w:r>
-        <w:rPr>
-          <w:b/>
-          <w:bCs/>
-        </w:rPr>
-        <w:t>Regular Post Content</w:t>
-      </w:r>
-    </w:p>
-    <w:p>
-      <w:pPr>
-        <w:numPr>
-          <w:ilvl w:val="0"/>
-          <w:numId w:val="11"/>
-        </w:numPr>
-      </w:pPr>
-      <w:r>
-        <w:rPr>
-          <w:b/>
-          <w:bCs/>
-        </w:rPr>
-        <w:t>Professional PDF or Presentation Design</w:t>
-      </w:r>
-      <w:r>
-        <w:br/>
-        <w:t xml:space="preserve">ki </w:t>
-      </w:r>
-      <w:proofErr w:type="spellStart"/>
-      <w:r>
-        <w:t>bhi</w:t>
-      </w:r>
-      <w:proofErr w:type="spellEnd"/>
-      <w:r>
-        <w:t xml:space="preserve"> </w:t>
-      </w:r>
-      <w:proofErr w:type="spellStart"/>
-      <w:r>
-        <w:t>zarurat</w:t>
-      </w:r>
-      <w:proofErr w:type="spellEnd"/>
-      <w:r>
-        <w:t xml:space="preserve"> </w:t>
-      </w:r>
-      <w:proofErr w:type="spellStart"/>
-      <w:r>
-        <w:t>ho</w:t>
-      </w:r>
-      <w:proofErr w:type="spellEnd"/>
-      <w:r>
-        <w:t xml:space="preserve">, to </w:t>
-      </w:r>
-      <w:proofErr w:type="spellStart"/>
-      <w:r>
-        <w:t>bataiye</w:t>
-      </w:r>
-      <w:proofErr w:type="spellEnd"/>
-      <w:r>
-        <w:t xml:space="preserve">. </w:t>
-      </w:r>
-      <w:r>
-        <w:rPr>
-          <w:rFonts w:ascii="Segoe UI Emoji" w:hAnsi="Segoe UI Emoji" w:cs="Segoe UI Emoji"/>
-        </w:rPr>
-        <w:t>😊🚀</w:t>
-      </w:r>
-    </w:p>
-    <w:p/>
     <w:sectPr>
       <w:pgSz w:w="11906" w:h="16838"/>
       <w:pgMar w:top="720" w:right="720" w:bottom="720" w:left="720" w:header="708" w:footer="708" w:gutter="0"/>
@@ -1996,7 +1077,7 @@
 </file>
 
 <file path=word/numbering.xml><?xml version="1.0" encoding="utf-8"?>
-<w:numbering xmlns:wpc="http://schemas.microsoft.com/office/word/2010/wordprocessingCanvas" xmlns:cx="http://schemas.microsoft.com/office/drawing/2014/chartex" xmlns:cx1="http://schemas.microsoft.com/office/drawing/2015/9/8/chartex" xmlns:cx2="http://schemas.microsoft.com/office/drawing/2015/10/21/chartex" xmlns:cx3="http://schemas.microsoft.com/office/drawing/2016/5/9/chartex" xmlns:cx4="http://schemas.microsoft.com/office/drawing/2016/5/10/chartex" xmlns:cx5="http://schemas.microsoft.com/office/drawing/2016/5/11/chartex" xmlns:cx6="http://schemas.microsoft.com/office/drawing/2016/5/12/chartex" xmlns:cx7="http://schemas.microsoft.com/office/drawing/2016/5/13/chartex" xmlns:cx8="http://schemas.microsoft.com/office/drawing/2016/5/14/chartex" xmlns:mc="http://schemas.openxmlformats.org/markup-compatibility/2006" xmlns:aink="http://schemas.microsoft.com/office/drawing/2016/ink" xmlns:am3d="http://schemas.microsoft.com/office/drawing/2017/model3d" xmlns:o="urn:schemas-microsoft-com:office:office" xmlns:oel="http://schemas.microsoft.com/office/2019/extlst" xmlns:r="http://schemas.openxmlformats.org/officeDocument/2006/relationships" xmlns:m="http://schemas.openxmlformats.org/officeDocument/2006/math" xmlns:v="urn:schemas-microsoft-com:vml" xmlns:wp14="http://schemas.microsoft.com/office/word/2010/wordprocessingDrawing" xmlns:wp="http://schemas.openxmlformats.org/drawingml/2006/wordprocessingDrawing" xmlns:w10="urn:schemas-microsoft-com:office:word" xmlns:w="http://schemas.openxmlformats.org/wordprocessingml/2006/main" xmlns:w14="http://schemas.microsoft.com/office/word/2010/wordml" xmlns:w15="http://schemas.microsoft.com/office/word/2012/wordml" xmlns:w16cex="http://schemas.microsoft.com/office/word/2018/wordml/cex" xmlns:w16cid="http://schemas.microsoft.com/office/word/2016/wordml/cid" xmlns:w16="http://schemas.microsoft.com/office/word/2018/wordml" xmlns:w16du="http://schemas.microsoft.com/office/word/2023/wordml/word16du" xmlns:w16sdtdh="http://schemas.microsoft.com/office/word/2020/wordml/sdtdatahash" xmlns:w16sdtfl="http://schemas.microsoft.com/office/word/2024/wordml/sdtformatlock" xmlns:w16se="http://schemas.microsoft.com/office/word/2015/wordml/symex" xmlns:wpg="http://schemas.microsoft.com/office/word/2010/wordprocessingGroup" xmlns:wpi="http://schemas.microsoft.com/office/word/2010/wordprocessingInk" xmlns:wne="http://schemas.microsoft.com/office/word/2006/wordml" xmlns:wps="http://schemas.microsoft.com/office/word/2010/wordprocessingShape" mc:Ignorable="w14 w15 w16se w16cid w16 w16cex w16sdtdh w16sdtfl w16du wp14">
+<w:numbering xmlns:wpc="http://schemas.microsoft.com/office/word/2010/wordprocessingCanvas" xmlns:mc="http://schemas.openxmlformats.org/markup-compatibility/2006" xmlns:o="urn:schemas-microsoft-com:office:office" xmlns:r="http://schemas.openxmlformats.org/officeDocument/2006/relationships" xmlns:m="http://schemas.openxmlformats.org/officeDocument/2006/math" xmlns:v="urn:schemas-microsoft-com:vml" xmlns:wp14="http://schemas.microsoft.com/office/word/2010/wordprocessingDrawing" xmlns:wp="http://schemas.openxmlformats.org/drawingml/2006/wordprocessingDrawing" xmlns:w10="urn:schemas-microsoft-com:office:word" xmlns:w="http://schemas.openxmlformats.org/wordprocessingml/2006/main" xmlns:w14="http://schemas.microsoft.com/office/word/2010/wordml" xmlns:w15="http://schemas.microsoft.com/office/word/2012/wordml" xmlns:wpg="http://schemas.microsoft.com/office/word/2010/wordprocessingGroup" xmlns:wpi="http://schemas.microsoft.com/office/word/2010/wordprocessingInk" xmlns:wne="http://schemas.microsoft.com/office/word/2006/wordml" xmlns:wps="http://schemas.microsoft.com/office/word/2010/wordprocessingShape" mc:Ignorable="w14 w15 wp14">
   <w:abstractNum w:abstractNumId="0" w15:restartNumberingAfterBreak="0">
     <w:nsid w:val="0AE515B3"/>
     <w:multiLevelType w:val="multilevel"/>
@@ -3600,44 +2681,44 @@
       </w:rPr>
     </w:lvl>
   </w:abstractNum>
-  <w:num w:numId="1" w16cid:durableId="1191600714">
+  <w:num w:numId="1">
     <w:abstractNumId w:val="9"/>
   </w:num>
-  <w:num w:numId="2" w16cid:durableId="2124424404">
+  <w:num w:numId="2">
     <w:abstractNumId w:val="4"/>
   </w:num>
-  <w:num w:numId="3" w16cid:durableId="1105466403">
+  <w:num w:numId="3">
     <w:abstractNumId w:val="0"/>
   </w:num>
-  <w:num w:numId="4" w16cid:durableId="958225688">
+  <w:num w:numId="4">
     <w:abstractNumId w:val="7"/>
   </w:num>
-  <w:num w:numId="5" w16cid:durableId="1791168239">
+  <w:num w:numId="5">
     <w:abstractNumId w:val="5"/>
   </w:num>
-  <w:num w:numId="6" w16cid:durableId="1143549352">
+  <w:num w:numId="6">
     <w:abstractNumId w:val="1"/>
   </w:num>
-  <w:num w:numId="7" w16cid:durableId="1024865907">
+  <w:num w:numId="7">
     <w:abstractNumId w:val="8"/>
   </w:num>
-  <w:num w:numId="8" w16cid:durableId="889614410">
+  <w:num w:numId="8">
     <w:abstractNumId w:val="2"/>
   </w:num>
-  <w:num w:numId="9" w16cid:durableId="151532047">
+  <w:num w:numId="9">
     <w:abstractNumId w:val="10"/>
   </w:num>
-  <w:num w:numId="10" w16cid:durableId="525681519">
+  <w:num w:numId="10">
     <w:abstractNumId w:val="3"/>
   </w:num>
-  <w:num w:numId="11" w16cid:durableId="650017222">
+  <w:num w:numId="11">
     <w:abstractNumId w:val="6"/>
   </w:num>
 </w:numbering>
 </file>
 
 <file path=word/styles.xml><?xml version="1.0" encoding="utf-8"?>
-<w:styles xmlns:mc="http://schemas.openxmlformats.org/markup-compatibility/2006" xmlns:r="http://schemas.openxmlformats.org/officeDocument/2006/relationships" xmlns:w="http://schemas.openxmlformats.org/wordprocessingml/2006/main" xmlns:w14="http://schemas.microsoft.com/office/word/2010/wordml" xmlns:w15="http://schemas.microsoft.com/office/word/2012/wordml" xmlns:w16cex="http://schemas.microsoft.com/office/word/2018/wordml/cex" xmlns:w16cid="http://schemas.microsoft.com/office/word/2016/wordml/cid" xmlns:w16="http://schemas.microsoft.com/office/word/2018/wordml" xmlns:w16du="http://schemas.microsoft.com/office/word/2023/wordml/word16du" xmlns:w16sdtdh="http://schemas.microsoft.com/office/word/2020/wordml/sdtdatahash" xmlns:w16sdtfl="http://schemas.microsoft.com/office/word/2024/wordml/sdtformatlock" xmlns:w16se="http://schemas.microsoft.com/office/word/2015/wordml/symex" mc:Ignorable="w14 w15 w16se w16cid w16 w16cex w16sdtdh w16sdtfl w16du">
+<w:styles xmlns:mc="http://schemas.openxmlformats.org/markup-compatibility/2006" xmlns:r="http://schemas.openxmlformats.org/officeDocument/2006/relationships" xmlns:w="http://schemas.openxmlformats.org/wordprocessingml/2006/main" xmlns:w14="http://schemas.microsoft.com/office/word/2010/wordml" xmlns:w15="http://schemas.microsoft.com/office/word/2012/wordml" mc:Ignorable="w14 w15">
   <w:docDefaults>
     <w:rPrDefault>
       <w:rPr>
@@ -3655,7 +2736,7 @@
       </w:pPr>
     </w:pPrDefault>
   </w:docDefaults>
-  <w:latentStyles w:defLockedState="0" w:defUIPriority="99" w:defSemiHidden="0" w:defUnhideWhenUsed="0" w:defQFormat="0" w:count="376">
+  <w:latentStyles w:defLockedState="0" w:defUIPriority="99" w:defSemiHidden="0" w:defUnhideWhenUsed="0" w:defQFormat="0" w:count="371">
     <w:lsdException w:name="Normal" w:uiPriority="0" w:qFormat="1"/>
     <w:lsdException w:name="heading 1" w:uiPriority="9" w:qFormat="1"/>
     <w:lsdException w:name="heading 2" w:semiHidden="1" w:uiPriority="9" w:unhideWhenUsed="1" w:qFormat="1"/>
@@ -4027,11 +3108,6 @@
     <w:lsdException w:name="List Table 5 Dark Accent 6" w:uiPriority="50"/>
     <w:lsdException w:name="List Table 6 Colorful Accent 6" w:uiPriority="51"/>
     <w:lsdException w:name="List Table 7 Colorful Accent 6" w:uiPriority="52"/>
-    <w:lsdException w:name="Mention" w:semiHidden="1" w:unhideWhenUsed="1"/>
-    <w:lsdException w:name="Smart Hyperlink" w:semiHidden="1" w:unhideWhenUsed="1"/>
-    <w:lsdException w:name="Hashtag" w:semiHidden="1" w:unhideWhenUsed="1"/>
-    <w:lsdException w:name="Unresolved Mention" w:semiHidden="1" w:unhideWhenUsed="1"/>
-    <w:lsdException w:name="Smart Link" w:semiHidden="1" w:unhideWhenUsed="1"/>
   </w:latentStyles>
   <w:style w:type="paragraph" w:default="1" w:styleId="Normal">
     <w:name w:val="Normal"/>
@@ -4064,7 +3140,6 @@
     <w:next w:val="Normal"/>
     <w:link w:val="Heading2Char"/>
     <w:uiPriority w:val="9"/>
-    <w:semiHidden/>
     <w:unhideWhenUsed/>
     <w:qFormat/>
     <w:rsid w:val="00511239"/>
@@ -4239,6 +3314,7 @@
   <w:style w:type="character" w:default="1" w:styleId="DefaultParagraphFont">
     <w:name w:val="Default Paragraph Font"/>
     <w:uiPriority w:val="1"/>
+    <w:semiHidden/>
     <w:unhideWhenUsed/>
   </w:style>
   <w:style w:type="table" w:default="1" w:styleId="TableNormal">
@@ -4280,7 +3356,6 @@
     <w:basedOn w:val="DefaultParagraphFont"/>
     <w:link w:val="Heading2"/>
     <w:uiPriority w:val="9"/>
-    <w:semiHidden/>
     <w:rsid w:val="00511239"/>
     <w:rPr>
       <w:rFonts w:asciiTheme="majorHAnsi" w:eastAsiaTheme="majorEastAsia" w:hAnsiTheme="majorHAnsi" w:cstheme="majorBidi"/>

</xml_diff>

<commit_message>
some changes in frontend data 31-03-2025/4
</commit_message>
<xml_diff>
--- a/Linkdin content.docx
+++ b/Linkdin content.docx
@@ -6,18 +6,32 @@
       <w:pPr>
         <w:pStyle w:val="Heading1"/>
         <w:jc w:val="center"/>
-      </w:pPr>
-      <w:r>
-        <w:t>Aurinko Healthc</w:t>
-      </w:r>
-      <w:r>
+        <w:rPr>
+          <w:sz w:val="52"/>
+        </w:rPr>
+      </w:pPr>
+      <w:proofErr w:type="spellStart"/>
+      <w:r>
+        <w:rPr>
+          <w:sz w:val="52"/>
+        </w:rPr>
+        <w:t>Aurinko</w:t>
+      </w:r>
+      <w:proofErr w:type="spellEnd"/>
+      <w:r>
+        <w:rPr>
+          <w:sz w:val="52"/>
+        </w:rPr>
+        <w:t xml:space="preserve"> Healthc</w:t>
+      </w:r>
+      <w:r>
+        <w:rPr>
+          <w:sz w:val="52"/>
+        </w:rPr>
         <w:t>are – Complete LinkedIn Profile</w:t>
       </w:r>
     </w:p>
-    <w:p>
-      <w:bookmarkStart w:id="0" w:name="_GoBack"/>
-      <w:bookmarkEnd w:id="0"/>
-    </w:p>
+    <w:p/>
     <w:p>
       <w:pPr>
         <w:rPr>
@@ -213,14 +227,30 @@
         <w:t>advanced healthcare solutions</w:t>
       </w:r>
       <w:r>
-        <w:t xml:space="preserve"> for </w:t>
-      </w:r>
-      <w:r>
-        <w:rPr>
-          <w:b/>
-          <w:bCs/>
-        </w:rPr>
-        <w:t>osteoarthritis, cancer, dengue, chikungunya</w:t>
+        <w:t xml:space="preserve"> for</w:t>
+      </w:r>
+      <w:r>
+        <w:rPr>
+          <w:b/>
+          <w:bCs/>
+        </w:rPr>
+        <w:t xml:space="preserve"> </w:t>
+      </w:r>
+      <w:proofErr w:type="spellStart"/>
+      <w:r>
+        <w:rPr>
+          <w:b/>
+          <w:bCs/>
+        </w:rPr>
+        <w:t>imunity</w:t>
+      </w:r>
+      <w:proofErr w:type="spellEnd"/>
+      <w:r>
+        <w:rPr>
+          <w:b/>
+          <w:bCs/>
+        </w:rPr>
+        <w:t>, health booster</w:t>
       </w:r>
       <w:r>
         <w:t xml:space="preserve">, and more. Our proprietary </w:t>
@@ -315,11 +345,14 @@
         <w:t xml:space="preserve">With </w:t>
       </w:r>
       <w:r>
-        <w:rPr>
-          <w:b/>
-          <w:bCs/>
-        </w:rPr>
-        <w:t>30+ trademarks and copyrights</w:t>
+        <w:t>5</w:t>
+      </w:r>
+      <w:r>
+        <w:rPr>
+          <w:b/>
+          <w:bCs/>
+        </w:rPr>
+        <w:t>0+ trademarks and copyrights</w:t>
       </w:r>
       <w:r>
         <w:t xml:space="preserve">, Aurinko Healthcare is expanding its global footprint, exporting premium products to </w:t>
@@ -527,28 +560,7 @@
         <w:t xml:space="preserve"> Preventive Nutrition &amp; Biotechnology</w:t>
       </w:r>
       <w:r>
-        <w:br/>
-      </w:r>
-      <w:r>
-        <w:rPr>
-          <w:rFonts w:ascii="Segoe UI Emoji" w:hAnsi="Segoe UI Emoji" w:cs="Segoe UI Emoji"/>
-        </w:rPr>
-        <w:t>✅</w:t>
-      </w:r>
-      <w:r>
-        <w:t xml:space="preserve"> Osteoarthritis &amp; Cancer Therapy</w:t>
-      </w:r>
-      <w:r>
-        <w:br/>
-      </w:r>
-      <w:r>
-        <w:rPr>
-          <w:rFonts w:ascii="Segoe UI Emoji" w:hAnsi="Segoe UI Emoji" w:cs="Segoe UI Emoji"/>
-        </w:rPr>
-        <w:t>✅</w:t>
-      </w:r>
-      <w:r>
-        <w:t xml:space="preserve"> Mosquito Repellents &amp; Killers</w:t>
+        <w:t xml:space="preserve"> </w:t>
       </w:r>
       <w:r>
         <w:br/>
@@ -590,6 +602,105 @@
     <w:p>
       <w:r>
         <w:pict w14:anchorId="0F3CADEF">
+          <v:rect id="_x0000_i1030" style="width:0;height:1.5pt" o:hralign="center" o:hrstd="t" o:hr="t" fillcolor="#a0a0a0" stroked="f"/>
+        </w:pict>
+      </w:r>
+    </w:p>
+    <w:p>
+      <w:pPr>
+        <w:rPr>
+          <w:b/>
+          <w:bCs/>
+        </w:rPr>
+      </w:pPr>
+      <w:bookmarkStart w:id="0" w:name="_GoBack"/>
+      <w:bookmarkEnd w:id="0"/>
+      <w:r>
+        <w:rPr>
+          <w:rFonts w:ascii="Segoe UI Emoji" w:hAnsi="Segoe UI Emoji" w:cs="Segoe UI Emoji"/>
+          <w:b/>
+          <w:bCs/>
+        </w:rPr>
+        <w:t>📢</w:t>
+      </w:r>
+      <w:r>
+        <w:rPr>
+          <w:b/>
+          <w:bCs/>
+        </w:rPr>
+        <w:t xml:space="preserve"> 4. Call to Action (CTA)</w:t>
+      </w:r>
+    </w:p>
+    <w:p>
+      <w:r>
+        <w:rPr>
+          <w:rFonts w:ascii="Segoe UI Emoji" w:hAnsi="Segoe UI Emoji" w:cs="Segoe UI Emoji"/>
+        </w:rPr>
+        <w:lastRenderedPageBreak/>
+        <w:t>✨</w:t>
+      </w:r>
+      <w:r>
+        <w:t xml:space="preserve"> </w:t>
+      </w:r>
+      <w:r>
+        <w:rPr>
+          <w:b/>
+          <w:bCs/>
+        </w:rPr>
+        <w:t>"Join us in transforming healthcare with science and nature. Let’s build a</w:t>
+      </w:r>
+      <w:r>
+        <w:rPr>
+          <w:b/>
+          <w:bCs/>
+        </w:rPr>
+        <w:t xml:space="preserve"> healthier tomorrow – together.</w:t>
+      </w:r>
+      <w:r>
+        <w:rPr>
+          <w:b/>
+          <w:bCs/>
+        </w:rPr>
+        <w:t>"</w:t>
+      </w:r>
+      <w:r>
+        <w:br/>
+      </w:r>
+      <w:r>
+        <w:rPr>
+          <w:rFonts w:ascii="Segoe UI Emoji" w:hAnsi="Segoe UI Emoji" w:cs="Segoe UI Emoji"/>
+        </w:rPr>
+        <w:t>🔥</w:t>
+      </w:r>
+      <w:r>
+        <w:t xml:space="preserve"> </w:t>
+      </w:r>
+      <w:r>
+        <w:rPr>
+          <w:b/>
+          <w:bCs/>
+        </w:rPr>
+        <w:t xml:space="preserve">"Explore our innovative healthcare solutions designed for human and animal wellness. Let’s redefine health together. </w:t>
+      </w:r>
+      <w:r>
+        <w:rPr>
+          <w:rFonts w:ascii="Segoe UI Emoji" w:hAnsi="Segoe UI Emoji" w:cs="Segoe UI Emoji"/>
+          <w:b/>
+          <w:bCs/>
+        </w:rPr>
+        <w:t>🌍</w:t>
+      </w:r>
+      <w:r>
+        <w:rPr>
+          <w:b/>
+          <w:bCs/>
+        </w:rPr>
+        <w:t>"</w:t>
+      </w:r>
+    </w:p>
+    <w:p>
+      <w:r>
+        <w:pict w14:anchorId="25E97534">
           <v:rect id="_x0000_i1027" style="width:0;height:1.5pt" o:hralign="center" o:hrstd="t" o:hr="t" fillcolor="#a0a0a0" stroked="f"/>
         </w:pict>
       </w:r>
@@ -607,15 +718,28 @@
           <w:b/>
           <w:bCs/>
         </w:rPr>
-        <w:lastRenderedPageBreak/>
-        <w:t>📢</w:t>
-      </w:r>
-      <w:r>
-        <w:rPr>
-          <w:b/>
-          <w:bCs/>
-        </w:rPr>
-        <w:t xml:space="preserve"> 4. Call to Action (CTA)</w:t>
+        <w:t>🌍</w:t>
+      </w:r>
+      <w:r>
+        <w:rPr>
+          <w:b/>
+          <w:bCs/>
+        </w:rPr>
+        <w:t xml:space="preserve"> </w:t>
+      </w:r>
+      <w:r>
+        <w:rPr>
+          <w:b/>
+          <w:bCs/>
+        </w:rPr>
+        <w:t>5</w:t>
+      </w:r>
+      <w:r>
+        <w:rPr>
+          <w:b/>
+          <w:bCs/>
+        </w:rPr>
+        <w:t>. Global Expansion &amp; Partnerships Section</w:t>
       </w:r>
     </w:p>
     <w:p>
@@ -623,7 +747,7 @@
         <w:rPr>
           <w:rFonts w:ascii="Segoe UI Emoji" w:hAnsi="Segoe UI Emoji" w:cs="Segoe UI Emoji"/>
         </w:rPr>
-        <w:t>✨</w:t>
+        <w:t>✅</w:t>
       </w:r>
       <w:r>
         <w:t xml:space="preserve"> </w:t>
@@ -633,60 +757,74 @@
           <w:b/>
           <w:bCs/>
         </w:rPr>
-        <w:t>"Join us in transforming healthcare with science and nature. Let’s build a</w:t>
-      </w:r>
-      <w:r>
-        <w:rPr>
-          <w:b/>
-          <w:bCs/>
-        </w:rPr>
-        <w:t xml:space="preserve"> healthier tomorrow – together.</w:t>
-      </w:r>
-      <w:r>
-        <w:rPr>
-          <w:b/>
-          <w:bCs/>
-        </w:rPr>
-        <w:t>"</w:t>
-      </w:r>
-      <w:r>
-        <w:br/>
-      </w:r>
-      <w:r>
-        <w:rPr>
-          <w:rFonts w:ascii="Segoe UI Emoji" w:hAnsi="Segoe UI Emoji" w:cs="Segoe UI Emoji"/>
-        </w:rPr>
-        <w:t>🔥</w:t>
-      </w:r>
-      <w:r>
-        <w:t xml:space="preserve"> </w:t>
-      </w:r>
-      <w:r>
-        <w:rPr>
-          <w:b/>
-          <w:bCs/>
-        </w:rPr>
-        <w:t xml:space="preserve">"Explore our innovative healthcare solutions designed for human and animal wellness. Let’s redefine health together. </w:t>
-      </w:r>
-      <w:r>
-        <w:rPr>
-          <w:rFonts w:ascii="Segoe UI Emoji" w:hAnsi="Segoe UI Emoji" w:cs="Segoe UI Emoji"/>
-          <w:b/>
-          <w:bCs/>
-        </w:rPr>
-        <w:t>🌍</w:t>
-      </w:r>
-      <w:r>
-        <w:rPr>
-          <w:b/>
-          <w:bCs/>
-        </w:rPr>
-        <w:t>"</w:t>
+        <w:t>Global Presence:</w:t>
       </w:r>
     </w:p>
     <w:p>
       <w:r>
-        <w:pict w14:anchorId="25E97534">
+        <w:t xml:space="preserve">We are proud to export our </w:t>
+      </w:r>
+      <w:r>
+        <w:rPr>
+          <w:b/>
+          <w:bCs/>
+        </w:rPr>
+        <w:t>premium healthcare products</w:t>
+      </w:r>
+      <w:r>
+        <w:t xml:space="preserve"> to </w:t>
+      </w:r>
+      <w:r>
+        <w:rPr>
+          <w:b/>
+          <w:bCs/>
+        </w:rPr>
+        <w:t>South &amp; Southeast Asia, SAARC, Gulf, Middle East, and African regions</w:t>
+      </w:r>
+      <w:r>
+        <w:t xml:space="preserve">. Our focus is on expanding our </w:t>
+      </w:r>
+      <w:r>
+        <w:rPr>
+          <w:b/>
+          <w:bCs/>
+        </w:rPr>
+        <w:t>global footprint</w:t>
+      </w:r>
+      <w:r>
+        <w:t xml:space="preserve"> through partnerships, collaborations, and innovation-driven healthcare solutions.</w:t>
+      </w:r>
+    </w:p>
+    <w:p>
+      <w:r>
+        <w:rPr>
+          <w:rFonts w:ascii="Segoe UI Emoji" w:hAnsi="Segoe UI Emoji" w:cs="Segoe UI Emoji"/>
+        </w:rPr>
+        <w:t>✅</w:t>
+      </w:r>
+      <w:r>
+        <w:t xml:space="preserve"> </w:t>
+      </w:r>
+      <w:r>
+        <w:rPr>
+          <w:b/>
+          <w:bCs/>
+        </w:rPr>
+        <w:t>Partnership CTA:</w:t>
+      </w:r>
+    </w:p>
+    <w:p>
+      <w:r>
+        <w:rPr>
+          <w:b/>
+          <w:bCs/>
+        </w:rPr>
+        <w:t>"We are actively seeking partnerships with global distributors, healthcare providers, and industry leaders. Let's collaborate for a healthier future."</w:t>
+      </w:r>
+    </w:p>
+    <w:p>
+      <w:r>
+        <w:pict w14:anchorId="032F26CA">
           <v:rect id="_x0000_i1028" style="width:0;height:1.5pt" o:hralign="center" o:hrstd="t" o:hr="t" fillcolor="#a0a0a0" stroked="f"/>
         </w:pict>
       </w:r>
@@ -704,7 +842,7 @@
           <w:b/>
           <w:bCs/>
         </w:rPr>
-        <w:t>🌍</w:t>
+        <w:t>🚀</w:t>
       </w:r>
       <w:r>
         <w:rPr>
@@ -718,14 +856,14 @@
           <w:b/>
           <w:bCs/>
         </w:rPr>
-        <w:t>5</w:t>
-      </w:r>
-      <w:r>
-        <w:rPr>
-          <w:b/>
-          <w:bCs/>
-        </w:rPr>
-        <w:t>. Global Expansion &amp; Partnerships Section</w:t>
+        <w:t>6</w:t>
+      </w:r>
+      <w:r>
+        <w:rPr>
+          <w:b/>
+          <w:bCs/>
+        </w:rPr>
+        <w:t>. Employee &amp; Leadership Section</w:t>
       </w:r>
     </w:p>
     <w:p>
@@ -736,216 +874,92 @@
         <w:t>✅</w:t>
       </w:r>
       <w:r>
-        <w:t xml:space="preserve"> </w:t>
-      </w:r>
-      <w:r>
-        <w:rPr>
-          <w:b/>
-          <w:bCs/>
-        </w:rPr>
-        <w:t>Global Presence:</w:t>
+        <w:t xml:space="preserve"> Add your </w:t>
+      </w:r>
+      <w:r>
+        <w:rPr>
+          <w:b/>
+          <w:bCs/>
+        </w:rPr>
+        <w:t>top leadership team</w:t>
+      </w:r>
+      <w:r>
+        <w:t xml:space="preserve"> (CEO, Directors, Founders) to the profile.</w:t>
+      </w:r>
+      <w:r>
+        <w:br/>
+      </w:r>
+      <w:r>
+        <w:rPr>
+          <w:rFonts w:ascii="Segoe UI Emoji" w:hAnsi="Segoe UI Emoji" w:cs="Segoe UI Emoji"/>
+        </w:rPr>
+        <w:t>✅</w:t>
+      </w:r>
+      <w:r>
+        <w:t xml:space="preserve"> Encourage employees to </w:t>
+      </w:r>
+      <w:r>
+        <w:rPr>
+          <w:b/>
+          <w:bCs/>
+        </w:rPr>
+        <w:t>mention the company</w:t>
+      </w:r>
+      <w:r>
+        <w:t xml:space="preserve"> on their personal LinkedIn profiles for better visibility.</w:t>
+      </w:r>
+      <w:r>
+        <w:br/>
+      </w:r>
+      <w:r>
+        <w:rPr>
+          <w:rFonts w:ascii="Segoe UI Emoji" w:hAnsi="Segoe UI Emoji" w:cs="Segoe UI Emoji"/>
+        </w:rPr>
+        <w:t>✅</w:t>
+      </w:r>
+      <w:r>
+        <w:t xml:space="preserve"> Share leadership insights or blogs on healthcare innovation.</w:t>
       </w:r>
     </w:p>
     <w:p>
       <w:r>
-        <w:t xml:space="preserve">We are proud to export our </w:t>
-      </w:r>
-      <w:r>
-        <w:rPr>
-          <w:b/>
-          <w:bCs/>
-        </w:rPr>
-        <w:t>premium healthcare products</w:t>
-      </w:r>
-      <w:r>
-        <w:t xml:space="preserve"> to </w:t>
-      </w:r>
-      <w:r>
-        <w:rPr>
-          <w:b/>
-          <w:bCs/>
-        </w:rPr>
-        <w:t>South &amp; Southeast Asia, SAARC, Gulf, Middle East, and African regions</w:t>
-      </w:r>
-      <w:r>
-        <w:t xml:space="preserve">. Our focus is on expanding our </w:t>
-      </w:r>
-      <w:r>
-        <w:rPr>
-          <w:b/>
-          <w:bCs/>
-        </w:rPr>
-        <w:t>global footprint</w:t>
-      </w:r>
-      <w:r>
-        <w:t xml:space="preserve"> through partnerships, collaborations, and innovation-driven healthcare solutions.</w:t>
+        <w:pict w14:anchorId="42EFD459">
+          <v:rect id="_x0000_i1029" style="width:0;height:1.5pt" o:hralign="center" o:hrstd="t" o:hr="t" fillcolor="#a0a0a0" stroked="f"/>
+        </w:pict>
       </w:r>
     </w:p>
     <w:p>
+      <w:pPr>
+        <w:rPr>
+          <w:b/>
+          <w:bCs/>
+        </w:rPr>
+      </w:pPr>
       <w:r>
         <w:rPr>
           <w:rFonts w:ascii="Segoe UI Emoji" w:hAnsi="Segoe UI Emoji" w:cs="Segoe UI Emoji"/>
-        </w:rPr>
-        <w:t>✅</w:t>
-      </w:r>
-      <w:r>
-        <w:t xml:space="preserve"> </w:t>
-      </w:r>
-      <w:r>
-        <w:rPr>
-          <w:b/>
-          <w:bCs/>
-        </w:rPr>
-        <w:t>Partnership CTA:</w:t>
+          <w:b/>
+          <w:bCs/>
+        </w:rPr>
+        <w:t>🔥</w:t>
+      </w:r>
+      <w:r>
+        <w:rPr>
+          <w:b/>
+          <w:bCs/>
+        </w:rPr>
+        <w:t xml:space="preserve"> 7</w:t>
+      </w:r>
+      <w:r>
+        <w:rPr>
+          <w:b/>
+          <w:bCs/>
+        </w:rPr>
+        <w:t>. Hashtags for LinkedIn Posts</w:t>
       </w:r>
     </w:p>
     <w:p>
       <w:r>
-        <w:rPr>
-          <w:b/>
-          <w:bCs/>
-        </w:rPr>
-        <w:t>"We are actively seeking partnerships with global distributors, healthcare providers, and industry leaders. Let's collaborate for a healthier future."</w:t>
-      </w:r>
-    </w:p>
-    <w:p>
-      <w:r>
-        <w:pict w14:anchorId="032F26CA">
-          <v:rect id="_x0000_i1029" style="width:0;height:1.5pt" o:hralign="center" o:hrstd="t" o:hr="t" fillcolor="#a0a0a0" stroked="f"/>
-        </w:pict>
-      </w:r>
-    </w:p>
-    <w:p>
-      <w:pPr>
-        <w:rPr>
-          <w:b/>
-          <w:bCs/>
-        </w:rPr>
-      </w:pPr>
-      <w:r>
-        <w:rPr>
-          <w:rFonts w:ascii="Segoe UI Emoji" w:hAnsi="Segoe UI Emoji" w:cs="Segoe UI Emoji"/>
-          <w:b/>
-          <w:bCs/>
-        </w:rPr>
-        <w:t>🚀</w:t>
-      </w:r>
-      <w:r>
-        <w:rPr>
-          <w:b/>
-          <w:bCs/>
-        </w:rPr>
-        <w:t xml:space="preserve"> </w:t>
-      </w:r>
-      <w:r>
-        <w:rPr>
-          <w:b/>
-          <w:bCs/>
-        </w:rPr>
-        <w:t>6</w:t>
-      </w:r>
-      <w:r>
-        <w:rPr>
-          <w:b/>
-          <w:bCs/>
-        </w:rPr>
-        <w:t>. Employee &amp; Leadership Section</w:t>
-      </w:r>
-    </w:p>
-    <w:p>
-      <w:r>
-        <w:rPr>
-          <w:rFonts w:ascii="Segoe UI Emoji" w:hAnsi="Segoe UI Emoji" w:cs="Segoe UI Emoji"/>
-        </w:rPr>
-        <w:t>✅</w:t>
-      </w:r>
-      <w:r>
-        <w:t xml:space="preserve"> Add your </w:t>
-      </w:r>
-      <w:r>
-        <w:rPr>
-          <w:b/>
-          <w:bCs/>
-        </w:rPr>
-        <w:t>top leadership team</w:t>
-      </w:r>
-      <w:r>
-        <w:t xml:space="preserve"> (CEO, Directors, Founders) to the profile.</w:t>
-      </w:r>
-      <w:r>
-        <w:br/>
-      </w:r>
-      <w:r>
-        <w:rPr>
-          <w:rFonts w:ascii="Segoe UI Emoji" w:hAnsi="Segoe UI Emoji" w:cs="Segoe UI Emoji"/>
-        </w:rPr>
-        <w:t>✅</w:t>
-      </w:r>
-      <w:r>
-        <w:t xml:space="preserve"> Encourage employees to </w:t>
-      </w:r>
-      <w:r>
-        <w:rPr>
-          <w:b/>
-          <w:bCs/>
-        </w:rPr>
-        <w:t>mention the company</w:t>
-      </w:r>
-      <w:r>
-        <w:t xml:space="preserve"> on their personal LinkedIn profiles for better visibility.</w:t>
-      </w:r>
-      <w:r>
-        <w:br/>
-      </w:r>
-      <w:r>
-        <w:rPr>
-          <w:rFonts w:ascii="Segoe UI Emoji" w:hAnsi="Segoe UI Emoji" w:cs="Segoe UI Emoji"/>
-        </w:rPr>
-        <w:t>✅</w:t>
-      </w:r>
-      <w:r>
-        <w:t xml:space="preserve"> Share leadership insights or blogs on healthcare innovation.</w:t>
-      </w:r>
-    </w:p>
-    <w:p>
-      <w:r>
-        <w:pict w14:anchorId="42EFD459">
-          <v:rect id="_x0000_i1030" style="width:0;height:1.5pt" o:hralign="center" o:hrstd="t" o:hr="t" fillcolor="#a0a0a0" stroked="f"/>
-        </w:pict>
-      </w:r>
-    </w:p>
-    <w:p>
-      <w:pPr>
-        <w:rPr>
-          <w:b/>
-          <w:bCs/>
-        </w:rPr>
-      </w:pPr>
-      <w:r>
-        <w:rPr>
-          <w:rFonts w:ascii="Segoe UI Emoji" w:hAnsi="Segoe UI Emoji" w:cs="Segoe UI Emoji"/>
-          <w:b/>
-          <w:bCs/>
-        </w:rPr>
-        <w:t>🔥</w:t>
-      </w:r>
-      <w:r>
-        <w:rPr>
-          <w:b/>
-          <w:bCs/>
-        </w:rPr>
-        <w:t xml:space="preserve"> 7</w:t>
-      </w:r>
-      <w:r>
-        <w:rPr>
-          <w:b/>
-          <w:bCs/>
-        </w:rPr>
-        <w:t>. Hashtags for LinkedIn Posts</w:t>
-      </w:r>
-    </w:p>
-    <w:p>
-      <w:r>
         <w:t xml:space="preserve">Relevant hashtags for </w:t>
       </w:r>
       <w:r>
@@ -999,52 +1013,43 @@
         <w:t xml:space="preserve"> </w:t>
       </w:r>
       <w:r>
-        <w:t>||</w:t>
+        <w:t>||#</w:t>
+      </w:r>
+      <w:proofErr w:type="spellStart"/>
+      <w:r>
+        <w:t>DiseaseFreeFarming</w:t>
+      </w:r>
+      <w:proofErr w:type="spellEnd"/>
+      <w:r>
+        <w:t xml:space="preserve"> </w:t>
+      </w:r>
+      <w:r>
+        <w:t xml:space="preserve">|| </w:t>
       </w:r>
       <w:r>
         <w:t>#</w:t>
       </w:r>
       <w:proofErr w:type="spellStart"/>
       <w:r>
-        <w:t>DiseaseFreeFarming</w:t>
+        <w:t>PharmaceuticalExcellence</w:t>
       </w:r>
       <w:proofErr w:type="spellEnd"/>
       <w:r>
         <w:t xml:space="preserve"> </w:t>
       </w:r>
       <w:r>
-        <w:t xml:space="preserve">|| </w:t>
-      </w:r>
-      <w:r>
-        <w:t>#</w:t>
+        <w:t>||#</w:t>
       </w:r>
       <w:proofErr w:type="spellStart"/>
       <w:r>
-        <w:t>PharmaceuticalExcellence</w:t>
+        <w:t>VeterinaryHealth</w:t>
       </w:r>
       <w:proofErr w:type="spellEnd"/>
       <w:r>
         <w:t xml:space="preserve"> </w:t>
       </w:r>
       <w:r>
-        <w:t>||</w:t>
-      </w:r>
-      <w:r>
-        <w:t>#</w:t>
-      </w:r>
-      <w:proofErr w:type="spellStart"/>
-      <w:r>
-        <w:t>VeterinaryHealth</w:t>
-      </w:r>
-      <w:proofErr w:type="spellEnd"/>
-      <w:r>
-        <w:t xml:space="preserve"> </w:t>
-      </w:r>
-      <w:r>
-        <w:t xml:space="preserve">|| </w:t>
-      </w:r>
-      <w:r>
-        <w:t>#</w:t>
+        <w:t>|| #</w:t>
       </w:r>
       <w:proofErr w:type="spellStart"/>
       <w:r>
@@ -3627,6 +3632,36 @@
       <w:spacing w:val="5"/>
     </w:rPr>
   </w:style>
+  <w:style w:type="paragraph" w:styleId="BalloonText">
+    <w:name w:val="Balloon Text"/>
+    <w:basedOn w:val="Normal"/>
+    <w:link w:val="BalloonTextChar"/>
+    <w:uiPriority w:val="99"/>
+    <w:semiHidden/>
+    <w:unhideWhenUsed/>
+    <w:rsid w:val="00896589"/>
+    <w:pPr>
+      <w:spacing w:after="0" w:line="240" w:lineRule="auto"/>
+    </w:pPr>
+    <w:rPr>
+      <w:rFonts w:ascii="Segoe UI" w:hAnsi="Segoe UI" w:cs="Segoe UI"/>
+      <w:sz w:val="18"/>
+      <w:szCs w:val="18"/>
+    </w:rPr>
+  </w:style>
+  <w:style w:type="character" w:customStyle="1" w:styleId="BalloonTextChar">
+    <w:name w:val="Balloon Text Char"/>
+    <w:basedOn w:val="DefaultParagraphFont"/>
+    <w:link w:val="BalloonText"/>
+    <w:uiPriority w:val="99"/>
+    <w:semiHidden/>
+    <w:rsid w:val="00896589"/>
+    <w:rPr>
+      <w:rFonts w:ascii="Segoe UI" w:hAnsi="Segoe UI" w:cs="Segoe UI"/>
+      <w:sz w:val="18"/>
+      <w:szCs w:val="18"/>
+    </w:rPr>
+  </w:style>
 </w:styles>
 </file>
 

</xml_diff>

<commit_message>
some changes in frontend data 01-04-2025/1
</commit_message>
<xml_diff>
--- a/Linkdin content.docx
+++ b/Linkdin content.docx
@@ -236,24 +236,15 @@
         </w:rPr>
         <w:t xml:space="preserve"> </w:t>
       </w:r>
-      <w:proofErr w:type="spellStart"/>
-      <w:r>
-        <w:rPr>
-          <w:b/>
-          <w:bCs/>
-        </w:rPr>
-        <w:t>imunity</w:t>
-      </w:r>
-      <w:proofErr w:type="spellEnd"/>
-      <w:r>
-        <w:rPr>
-          <w:b/>
-          <w:bCs/>
-        </w:rPr>
-        <w:t>, health booster</w:t>
-      </w:r>
-      <w:r>
-        <w:t xml:space="preserve">, and more. Our proprietary </w:t>
+      <w:r>
+        <w:rPr>
+          <w:b/>
+          <w:bCs/>
+        </w:rPr>
+        <w:t>immunity, health booster</w:t>
+      </w:r>
+      <w:r>
+        <w:t xml:space="preserve"> and more. Our proprietary </w:t>
       </w:r>
       <w:proofErr w:type="spellStart"/>
       <w:r>
@@ -416,7 +407,12 @@
         <w:t>disease-free farming</w:t>
       </w:r>
       <w:r>
-        <w:t xml:space="preserve"> with sustainable solutions.</w:t>
+        <w:t xml:space="preserve"> with sustainable </w:t>
+      </w:r>
+      <w:bookmarkStart w:id="0" w:name="_GoBack"/>
+      <w:bookmarkEnd w:id="0"/>
+      <w:r>
+        <w:t>solutions.</w:t>
       </w:r>
     </w:p>
     <w:p>
@@ -602,7 +598,7 @@
     <w:p>
       <w:r>
         <w:pict w14:anchorId="0F3CADEF">
-          <v:rect id="_x0000_i1030" style="width:0;height:1.5pt" o:hralign="center" o:hrstd="t" o:hr="t" fillcolor="#a0a0a0" stroked="f"/>
+          <v:rect id="_x0000_i1027" style="width:0;height:1.5pt" o:hralign="center" o:hrstd="t" o:hr="t" fillcolor="#a0a0a0" stroked="f"/>
         </w:pict>
       </w:r>
     </w:p>
@@ -613,8 +609,6 @@
           <w:bCs/>
         </w:rPr>
       </w:pPr>
-      <w:bookmarkStart w:id="0" w:name="_GoBack"/>
-      <w:bookmarkEnd w:id="0"/>
       <w:r>
         <w:rPr>
           <w:rFonts w:ascii="Segoe UI Emoji" w:hAnsi="Segoe UI Emoji" w:cs="Segoe UI Emoji"/>
@@ -701,7 +695,7 @@
     <w:p>
       <w:r>
         <w:pict w14:anchorId="25E97534">
-          <v:rect id="_x0000_i1027" style="width:0;height:1.5pt" o:hralign="center" o:hrstd="t" o:hr="t" fillcolor="#a0a0a0" stroked="f"/>
+          <v:rect id="_x0000_i1028" style="width:0;height:1.5pt" o:hralign="center" o:hrstd="t" o:hr="t" fillcolor="#a0a0a0" stroked="f"/>
         </w:pict>
       </w:r>
     </w:p>
@@ -825,7 +819,7 @@
     <w:p>
       <w:r>
         <w:pict w14:anchorId="032F26CA">
-          <v:rect id="_x0000_i1028" style="width:0;height:1.5pt" o:hralign="center" o:hrstd="t" o:hr="t" fillcolor="#a0a0a0" stroked="f"/>
+          <v:rect id="_x0000_i1029" style="width:0;height:1.5pt" o:hralign="center" o:hrstd="t" o:hr="t" fillcolor="#a0a0a0" stroked="f"/>
         </w:pict>
       </w:r>
     </w:p>
@@ -924,7 +918,7 @@
     <w:p>
       <w:r>
         <w:pict w14:anchorId="42EFD459">
-          <v:rect id="_x0000_i1029" style="width:0;height:1.5pt" o:hralign="center" o:hrstd="t" o:hr="t" fillcolor="#a0a0a0" stroked="f"/>
+          <v:rect id="_x0000_i1030" style="width:0;height:1.5pt" o:hralign="center" o:hrstd="t" o:hr="t" fillcolor="#a0a0a0" stroked="f"/>
         </w:pict>
       </w:r>
     </w:p>

</xml_diff>